<commit_message>
convert class into interface, add fileReplacerAndMerger in Controller
</commit_message>
<xml_diff>
--- a/src/main/resources/wordAndExcelTemplates/fileForTesting.docx
+++ b/src/main/resources/wordAndExcelTemplates/fileForTesting.docx
@@ -317,6 +317,7 @@
           <w:sz w:val="24"/>
           <w:szCs w:val="24"/>
           <w:highlight w:val="yellow"/>
+          <w:lang w:val="en-US"/>
         </w:rPr>
       </w:pPr>
       <w:r>
@@ -326,8 +327,33 @@
           <w:sz w:val="24"/>
           <w:szCs w:val="24"/>
           <w:highlight w:val="yellow"/>
-        </w:rPr>
-        <w:t>Институт информационных технологий (ИИТ)</w:t>
+          <w:lang w:val="en-US"/>
+        </w:rPr>
+        <w:t>${</w:t>
+      </w:r>
+      <w:proofErr w:type="spellStart"/>
+      <w:r>
+        <w:rPr>
+          <w:rFonts w:ascii="Times New Roman" w:hAnsi="Times New Roman" w:cs="Times New Roman"/>
+          <w:b/>
+          <w:sz w:val="24"/>
+          <w:szCs w:val="24"/>
+          <w:highlight w:val="yellow"/>
+          <w:lang w:val="en-US"/>
+        </w:rPr>
+        <w:t>instituteName</w:t>
+      </w:r>
+      <w:proofErr w:type="spellEnd"/>
+      <w:r>
+        <w:rPr>
+          <w:rFonts w:ascii="Times New Roman" w:hAnsi="Times New Roman" w:cs="Times New Roman"/>
+          <w:b/>
+          <w:sz w:val="24"/>
+          <w:szCs w:val="24"/>
+          <w:highlight w:val="yellow"/>
+          <w:lang w:val="en-US"/>
+        </w:rPr>
+        <w:t>}</w:t>
       </w:r>
     </w:p>
     <w:p>
@@ -338,6 +364,7 @@
           <w:rFonts w:ascii="Times New Roman" w:hAnsi="Times New Roman" w:cs="Times New Roman"/>
           <w:sz w:val="24"/>
           <w:szCs w:val="24"/>
+          <w:lang w:val="en-US"/>
         </w:rPr>
       </w:pPr>
       <w:r>
@@ -347,9 +374,11 @@
           <w:sz w:val="24"/>
           <w:szCs w:val="24"/>
           <w:highlight w:val="yellow"/>
-        </w:rPr>
-        <w:t xml:space="preserve">Кафедра </w:t>
-      </w:r>
+          <w:lang w:val="en-US"/>
+        </w:rPr>
+        <w:t>${</w:t>
+      </w:r>
+      <w:proofErr w:type="spellStart"/>
       <w:r>
         <w:rPr>
           <w:rFonts w:ascii="Times New Roman" w:hAnsi="Times New Roman" w:cs="Times New Roman"/>
@@ -357,9 +386,11 @@
           <w:sz w:val="24"/>
           <w:szCs w:val="24"/>
           <w:highlight w:val="yellow"/>
-        </w:rPr>
-        <w:t>вычислительной техники</w:t>
-      </w:r>
+          <w:lang w:val="en-US"/>
+        </w:rPr>
+        <w:t>departmentName</w:t>
+      </w:r>
+      <w:proofErr w:type="spellEnd"/>
       <w:r>
         <w:rPr>
           <w:rFonts w:ascii="Times New Roman" w:hAnsi="Times New Roman" w:cs="Times New Roman"/>
@@ -367,28 +398,9 @@
           <w:sz w:val="24"/>
           <w:szCs w:val="24"/>
           <w:highlight w:val="yellow"/>
-        </w:rPr>
-        <w:t xml:space="preserve"> (</w:t>
-      </w:r>
-      <w:r>
-        <w:rPr>
-          <w:rFonts w:ascii="Times New Roman" w:hAnsi="Times New Roman" w:cs="Times New Roman"/>
-          <w:b/>
-          <w:sz w:val="24"/>
-          <w:szCs w:val="24"/>
-          <w:highlight w:val="yellow"/>
-        </w:rPr>
-        <w:t>ВТ</w:t>
-      </w:r>
-      <w:r>
-        <w:rPr>
-          <w:rFonts w:ascii="Times New Roman" w:hAnsi="Times New Roman" w:cs="Times New Roman"/>
-          <w:b/>
-          <w:sz w:val="24"/>
-          <w:szCs w:val="24"/>
-          <w:highlight w:val="yellow"/>
-        </w:rPr>
-        <w:t>)</w:t>
+          <w:lang w:val="en-US"/>
+        </w:rPr>
+        <w:t>}</w:t>
       </w:r>
     </w:p>
     <w:p>
@@ -407,6 +419,7 @@
         <w:rPr>
           <w:rFonts w:ascii="Times New Roman" w:hAnsi="Times New Roman" w:cs="Times New Roman"/>
           <w:b/>
+          <w:lang w:val="en-US"/>
         </w:rPr>
       </w:pPr>
     </w:p>
@@ -467,8 +480,10 @@
           <w:b/>
           <w:sz w:val="28"/>
           <w:szCs w:val="28"/>
-        </w:rPr>
-      </w:pPr>
+          <w:lang w:val="en-US"/>
+        </w:rPr>
+      </w:pPr>
+      <w:bookmarkStart w:id="0" w:name="_Hlk114500930"/>
       <w:r>
         <w:rPr>
           <w:rFonts w:ascii="Times New Roman" w:hAnsi="Times New Roman" w:cs="Times New Roman"/>
@@ -476,9 +491,35 @@
           <w:sz w:val="28"/>
           <w:szCs w:val="28"/>
           <w:highlight w:val="darkYellow"/>
-        </w:rPr>
-        <w:t>Ознакомительная практика</w:t>
-      </w:r>
+          <w:lang w:val="en-US"/>
+        </w:rPr>
+        <w:t>${</w:t>
+      </w:r>
+      <w:proofErr w:type="spellStart"/>
+      <w:r>
+        <w:rPr>
+          <w:rFonts w:ascii="Times New Roman" w:hAnsi="Times New Roman" w:cs="Times New Roman"/>
+          <w:b/>
+          <w:sz w:val="28"/>
+          <w:szCs w:val="28"/>
+          <w:highlight w:val="darkYellow"/>
+          <w:lang w:val="en-US"/>
+        </w:rPr>
+        <w:t>practiceName</w:t>
+      </w:r>
+      <w:proofErr w:type="spellEnd"/>
+      <w:r>
+        <w:rPr>
+          <w:rFonts w:ascii="Times New Roman" w:hAnsi="Times New Roman" w:cs="Times New Roman"/>
+          <w:b/>
+          <w:sz w:val="28"/>
+          <w:szCs w:val="28"/>
+          <w:highlight w:val="darkYellow"/>
+          <w:lang w:val="en-US"/>
+        </w:rPr>
+        <w:t>}</w:t>
+      </w:r>
+      <w:bookmarkEnd w:id="0"/>
     </w:p>
     <w:p>
       <w:pPr>
@@ -524,17 +565,20 @@
           <w:szCs w:val="28"/>
           <w:highlight w:val="cyan"/>
         </w:rPr>
-        <w:t>«0</w:t>
-      </w:r>
+        <w:t>${</w:t>
+      </w:r>
+      <w:proofErr w:type="spellStart"/>
       <w:r>
         <w:rPr>
           <w:rFonts w:ascii="Times New Roman" w:hAnsi="Times New Roman" w:cs="Times New Roman"/>
           <w:sz w:val="28"/>
           <w:szCs w:val="28"/>
           <w:highlight w:val="cyan"/>
-        </w:rPr>
-        <w:t>5</w:t>
-      </w:r>
+          <w:lang w:val="en-US"/>
+        </w:rPr>
+        <w:t>orderDate</w:t>
+      </w:r>
+      <w:proofErr w:type="spellEnd"/>
       <w:r>
         <w:rPr>
           <w:rFonts w:ascii="Times New Roman" w:hAnsi="Times New Roman" w:cs="Times New Roman"/>
@@ -542,7 +586,7 @@
           <w:szCs w:val="28"/>
           <w:highlight w:val="cyan"/>
         </w:rPr>
-        <w:t>» февраля 20</w:t>
+        <w:t>}</w:t>
       </w:r>
       <w:r>
         <w:rPr>
@@ -551,7 +595,7 @@
           <w:szCs w:val="28"/>
           <w:highlight w:val="cyan"/>
         </w:rPr>
-        <w:t>2</w:t>
+        <w:t xml:space="preserve"> </w:t>
       </w:r>
       <w:r>
         <w:rPr>
@@ -560,17 +604,20 @@
           <w:szCs w:val="28"/>
           <w:highlight w:val="cyan"/>
         </w:rPr>
-        <w:t>2</w:t>
-      </w:r>
+        <w:t>${</w:t>
+      </w:r>
+      <w:proofErr w:type="spellStart"/>
       <w:r>
         <w:rPr>
           <w:rFonts w:ascii="Times New Roman" w:hAnsi="Times New Roman" w:cs="Times New Roman"/>
           <w:sz w:val="28"/>
           <w:szCs w:val="28"/>
           <w:highlight w:val="cyan"/>
-        </w:rPr>
-        <w:t xml:space="preserve"> г. № </w:t>
-      </w:r>
+          <w:lang w:val="en-US"/>
+        </w:rPr>
+        <w:t>orderName</w:t>
+      </w:r>
+      <w:proofErr w:type="spellEnd"/>
       <w:r>
         <w:rPr>
           <w:rFonts w:ascii="Times New Roman" w:hAnsi="Times New Roman" w:cs="Times New Roman"/>
@@ -578,25 +625,7 @@
           <w:szCs w:val="28"/>
           <w:highlight w:val="cyan"/>
         </w:rPr>
-        <w:t>36</w:t>
-      </w:r>
-      <w:r>
-        <w:rPr>
-          <w:rFonts w:ascii="Times New Roman" w:hAnsi="Times New Roman" w:cs="Times New Roman"/>
-          <w:sz w:val="28"/>
-          <w:szCs w:val="28"/>
-          <w:highlight w:val="cyan"/>
-        </w:rPr>
-        <w:t>8</w:t>
-      </w:r>
-      <w:r>
-        <w:rPr>
-          <w:rFonts w:ascii="Times New Roman" w:hAnsi="Times New Roman" w:cs="Times New Roman"/>
-          <w:sz w:val="28"/>
-          <w:szCs w:val="28"/>
-          <w:highlight w:val="cyan"/>
-        </w:rPr>
-        <w:t>-С</w:t>
+        <w:t>}</w:t>
       </w:r>
     </w:p>
     <w:p>
@@ -804,24 +833,29 @@
                 <w:sz w:val="24"/>
                 <w:szCs w:val="24"/>
                 <w:highlight w:val="yellow"/>
-              </w:rPr>
-              <w:t>июня</w:t>
-            </w:r>
+                <w:lang w:val="en-US"/>
+              </w:rPr>
+              <w:t>${</w:t>
+            </w:r>
+            <w:proofErr w:type="spellStart"/>
             <w:r>
               <w:rPr>
                 <w:sz w:val="24"/>
                 <w:szCs w:val="24"/>
                 <w:highlight w:val="yellow"/>
-              </w:rPr>
-              <w:t xml:space="preserve"> 202</w:t>
-            </w:r>
+                <w:lang w:val="en-US"/>
+              </w:rPr>
+              <w:t>sessionDate</w:t>
+            </w:r>
+            <w:proofErr w:type="spellEnd"/>
             <w:r>
               <w:rPr>
                 <w:sz w:val="24"/>
                 <w:szCs w:val="24"/>
                 <w:highlight w:val="yellow"/>
-              </w:rPr>
-              <w:t>2</w:t>
+                <w:lang w:val="en-US"/>
+              </w:rPr>
+              <w:t>}</w:t>
             </w:r>
           </w:p>
         </w:tc>
@@ -873,8 +907,29 @@
                 <w:sz w:val="24"/>
                 <w:szCs w:val="24"/>
                 <w:highlight w:val="green"/>
-              </w:rPr>
-              <w:t>Солянов В.А.</w:t>
+                <w:lang w:val="en-US"/>
+              </w:rPr>
+              <w:t>${</w:t>
+            </w:r>
+            <w:proofErr w:type="spellStart"/>
+            <w:r>
+              <w:rPr>
+                <w:sz w:val="24"/>
+                <w:szCs w:val="24"/>
+                <w:highlight w:val="green"/>
+                <w:lang w:val="en-US"/>
+              </w:rPr>
+              <w:t>studentFN</w:t>
+            </w:r>
+            <w:proofErr w:type="spellEnd"/>
+            <w:r>
+              <w:rPr>
+                <w:sz w:val="24"/>
+                <w:szCs w:val="24"/>
+                <w:highlight w:val="green"/>
+                <w:lang w:val="en-US"/>
+              </w:rPr>
+              <w:t>}</w:t>
             </w:r>
           </w:p>
           <w:p>
@@ -1047,31 +1102,44 @@
                 <w:sz w:val="24"/>
                 <w:szCs w:val="24"/>
               </w:rPr>
-              <w:t xml:space="preserve">«__» </w:t>
+              <w:t>«__»</w:t>
+            </w:r>
+            <w:r>
+              <w:rPr>
+                <w:sz w:val="24"/>
+                <w:szCs w:val="24"/>
+                <w:lang w:val="en-US"/>
+              </w:rPr>
+              <w:t xml:space="preserve"> </w:t>
             </w:r>
             <w:r>
               <w:rPr>
                 <w:sz w:val="24"/>
                 <w:szCs w:val="24"/>
                 <w:highlight w:val="yellow"/>
-              </w:rPr>
-              <w:t>июня</w:t>
-            </w:r>
+                <w:lang w:val="en-US"/>
+              </w:rPr>
+              <w:t>${</w:t>
+            </w:r>
+            <w:proofErr w:type="spellStart"/>
             <w:r>
               <w:rPr>
                 <w:sz w:val="24"/>
                 <w:szCs w:val="24"/>
                 <w:highlight w:val="yellow"/>
-              </w:rPr>
-              <w:t xml:space="preserve"> 202</w:t>
-            </w:r>
+                <w:lang w:val="en-US"/>
+              </w:rPr>
+              <w:t>sessionDate</w:t>
+            </w:r>
+            <w:proofErr w:type="spellEnd"/>
             <w:r>
               <w:rPr>
                 <w:sz w:val="24"/>
                 <w:szCs w:val="24"/>
                 <w:highlight w:val="yellow"/>
-              </w:rPr>
-              <w:t>2</w:t>
+                <w:lang w:val="en-US"/>
+              </w:rPr>
+              <w:t>}</w:t>
             </w:r>
           </w:p>
         </w:tc>
@@ -1111,8 +1179,29 @@
                 <w:sz w:val="24"/>
                 <w:szCs w:val="24"/>
                 <w:highlight w:val="magenta"/>
-              </w:rPr>
-              <w:t>Деменкова Т.А.</w:t>
+                <w:lang w:val="en-US"/>
+              </w:rPr>
+              <w:t>${</w:t>
+            </w:r>
+            <w:proofErr w:type="spellStart"/>
+            <w:r>
+              <w:rPr>
+                <w:sz w:val="24"/>
+                <w:szCs w:val="24"/>
+                <w:highlight w:val="magenta"/>
+                <w:lang w:val="en-US"/>
+              </w:rPr>
+              <w:t>supervisorFN</w:t>
+            </w:r>
+            <w:proofErr w:type="spellEnd"/>
+            <w:r>
+              <w:rPr>
+                <w:sz w:val="24"/>
+                <w:szCs w:val="24"/>
+                <w:highlight w:val="magenta"/>
+                <w:lang w:val="en-US"/>
+              </w:rPr>
+              <w:t>}</w:t>
             </w:r>
           </w:p>
           <w:p>
@@ -1220,26 +1309,31 @@
           <w:sz w:val="28"/>
           <w:szCs w:val="28"/>
           <w:highlight w:val="yellow"/>
-        </w:rPr>
-        <w:t>20</w:t>
-      </w:r>
+          <w:lang w:val="en-US"/>
+        </w:rPr>
+        <w:t>${</w:t>
+      </w:r>
+      <w:proofErr w:type="spellStart"/>
       <w:r>
         <w:rPr>
           <w:rFonts w:ascii="Times New Roman" w:hAnsi="Times New Roman" w:cs="Times New Roman"/>
           <w:sz w:val="28"/>
           <w:szCs w:val="28"/>
           <w:highlight w:val="yellow"/>
-        </w:rPr>
-        <w:t>2</w:t>
-      </w:r>
+          <w:lang w:val="en-US"/>
+        </w:rPr>
+        <w:t>currentYear</w:t>
+      </w:r>
+      <w:proofErr w:type="spellEnd"/>
       <w:r>
         <w:rPr>
           <w:rFonts w:ascii="Times New Roman" w:hAnsi="Times New Roman" w:cs="Times New Roman"/>
           <w:sz w:val="28"/>
           <w:szCs w:val="28"/>
           <w:highlight w:val="yellow"/>
-        </w:rPr>
-        <w:t>2</w:t>
+          <w:lang w:val="en-US"/>
+        </w:rPr>
+        <w:t>}</w:t>
       </w:r>
       <w:r>
         <w:rPr>
@@ -1571,15 +1665,237 @@
     </w:tbl>
     <w:p>
       <w:pPr>
+        <w:spacing w:after="0"/>
+        <w:jc w:val="center"/>
+        <w:rPr>
+          <w:rFonts w:ascii="Times New Roman" w:hAnsi="Times New Roman" w:cs="Times New Roman"/>
+          <w:sz w:val="24"/>
+          <w:szCs w:val="24"/>
+          <w:highlight w:val="yellow"/>
+          <w:lang w:val="en-US"/>
+        </w:rPr>
+      </w:pPr>
+      <w:r>
+        <w:rPr>
+          <w:rFonts w:ascii="Times New Roman" w:hAnsi="Times New Roman" w:cs="Times New Roman"/>
+          <w:b/>
+          <w:sz w:val="24"/>
+          <w:szCs w:val="24"/>
+          <w:highlight w:val="yellow"/>
+          <w:lang w:val="en-US"/>
+        </w:rPr>
+        <w:t>${</w:t>
+      </w:r>
+      <w:proofErr w:type="spellStart"/>
+      <w:r>
+        <w:rPr>
+          <w:rFonts w:ascii="Times New Roman" w:hAnsi="Times New Roman" w:cs="Times New Roman"/>
+          <w:b/>
+          <w:sz w:val="24"/>
+          <w:szCs w:val="24"/>
+          <w:highlight w:val="yellow"/>
+          <w:lang w:val="en-US"/>
+        </w:rPr>
+        <w:t>instituteName</w:t>
+      </w:r>
+      <w:proofErr w:type="spellEnd"/>
+      <w:r>
+        <w:rPr>
+          <w:rFonts w:ascii="Times New Roman" w:hAnsi="Times New Roman" w:cs="Times New Roman"/>
+          <w:b/>
+          <w:sz w:val="24"/>
+          <w:szCs w:val="24"/>
+          <w:highlight w:val="yellow"/>
+          <w:lang w:val="en-US"/>
+        </w:rPr>
+        <w:t>}</w:t>
+      </w:r>
+    </w:p>
+    <w:p>
+      <w:pPr>
+        <w:spacing w:after="0"/>
+        <w:jc w:val="center"/>
+        <w:rPr>
+          <w:rFonts w:ascii="Times New Roman" w:hAnsi="Times New Roman" w:cs="Times New Roman"/>
+          <w:sz w:val="24"/>
+          <w:szCs w:val="24"/>
+          <w:lang w:val="en-US"/>
+        </w:rPr>
+      </w:pPr>
+      <w:r>
+        <w:rPr>
+          <w:rFonts w:ascii="Times New Roman" w:hAnsi="Times New Roman" w:cs="Times New Roman"/>
+          <w:b/>
+          <w:sz w:val="24"/>
+          <w:szCs w:val="24"/>
+          <w:highlight w:val="yellow"/>
+          <w:lang w:val="en-US"/>
+        </w:rPr>
+        <w:t>${</w:t>
+      </w:r>
+      <w:proofErr w:type="spellStart"/>
+      <w:r>
+        <w:rPr>
+          <w:rFonts w:ascii="Times New Roman" w:hAnsi="Times New Roman" w:cs="Times New Roman"/>
+          <w:b/>
+          <w:sz w:val="24"/>
+          <w:szCs w:val="24"/>
+          <w:highlight w:val="yellow"/>
+          <w:lang w:val="en-US"/>
+        </w:rPr>
+        <w:t>departmentName</w:t>
+      </w:r>
+      <w:proofErr w:type="spellEnd"/>
+      <w:r>
+        <w:rPr>
+          <w:rFonts w:ascii="Times New Roman" w:hAnsi="Times New Roman" w:cs="Times New Roman"/>
+          <w:b/>
+          <w:sz w:val="24"/>
+          <w:szCs w:val="24"/>
+          <w:highlight w:val="yellow"/>
+          <w:lang w:val="en-US"/>
+        </w:rPr>
+        <w:t>}</w:t>
+      </w:r>
+    </w:p>
+    <w:p>
+      <w:pPr>
         <w:spacing w:after="0" w:line="240" w:lineRule="auto"/>
         <w:jc w:val="center"/>
         <w:rPr>
           <w:rFonts w:ascii="Times New Roman" w:hAnsi="Times New Roman" w:cs="Times New Roman"/>
+          <w:b/>
+        </w:rPr>
+      </w:pPr>
+    </w:p>
+    <w:p>
+      <w:pPr>
+        <w:spacing w:after="0" w:line="240" w:lineRule="auto"/>
+        <w:jc w:val="center"/>
+        <w:rPr>
+          <w:rFonts w:ascii="Times New Roman" w:hAnsi="Times New Roman" w:cs="Times New Roman"/>
+          <w:b/>
+          <w:sz w:val="24"/>
+          <w:szCs w:val="24"/>
+        </w:rPr>
+      </w:pPr>
+      <w:r>
+        <w:rPr>
+          <w:rFonts w:ascii="Times New Roman" w:hAnsi="Times New Roman" w:cs="Times New Roman"/>
+          <w:b/>
+          <w:sz w:val="24"/>
+          <w:szCs w:val="24"/>
+        </w:rPr>
+        <w:t xml:space="preserve">ИНДИВИДУАЛЬНОЕ ЗАДАНИЕ НА </w:t>
+      </w:r>
+      <w:r>
+        <w:rPr>
+          <w:rFonts w:ascii="Times New Roman" w:hAnsi="Times New Roman" w:cs="Times New Roman"/>
+          <w:b/>
+          <w:sz w:val="24"/>
+          <w:szCs w:val="24"/>
+        </w:rPr>
+        <w:t>УЧЕБНУЮ</w:t>
+      </w:r>
+      <w:r>
+        <w:rPr>
+          <w:rFonts w:ascii="Times New Roman" w:hAnsi="Times New Roman" w:cs="Times New Roman"/>
+          <w:b/>
+          <w:sz w:val="24"/>
+          <w:szCs w:val="24"/>
+        </w:rPr>
+        <w:t xml:space="preserve"> ПРАКТИКУ</w:t>
+      </w:r>
+    </w:p>
+    <w:p>
+      <w:pPr>
+        <w:spacing w:after="0"/>
+        <w:jc w:val="center"/>
+        <w:rPr>
+          <w:rFonts w:ascii="Times New Roman" w:hAnsi="Times New Roman" w:cs="Times New Roman"/>
+          <w:b/>
+          <w:sz w:val="24"/>
+          <w:szCs w:val="24"/>
+        </w:rPr>
+      </w:pPr>
+      <w:r>
+        <w:rPr>
+          <w:rFonts w:ascii="Times New Roman" w:hAnsi="Times New Roman" w:cs="Times New Roman"/>
+          <w:b/>
+          <w:sz w:val="24"/>
+          <w:szCs w:val="24"/>
+          <w:highlight w:val="darkYellow"/>
+          <w:lang w:val="en-US"/>
+        </w:rPr>
+        <w:t>${</w:t>
+      </w:r>
+      <w:proofErr w:type="spellStart"/>
+      <w:r>
+        <w:rPr>
+          <w:rFonts w:ascii="Times New Roman" w:hAnsi="Times New Roman" w:cs="Times New Roman"/>
+          <w:b/>
+          <w:sz w:val="24"/>
+          <w:szCs w:val="24"/>
+          <w:highlight w:val="darkYellow"/>
+          <w:lang w:val="en-US"/>
+        </w:rPr>
+        <w:t>practiceName</w:t>
+      </w:r>
+      <w:proofErr w:type="spellEnd"/>
+      <w:r>
+        <w:rPr>
+          <w:rFonts w:ascii="Times New Roman" w:hAnsi="Times New Roman" w:cs="Times New Roman"/>
+          <w:b/>
+          <w:sz w:val="24"/>
+          <w:szCs w:val="24"/>
+          <w:highlight w:val="darkYellow"/>
+          <w:lang w:val="en-US"/>
+        </w:rPr>
+        <w:t>}</w:t>
+      </w:r>
+    </w:p>
+    <w:p>
+      <w:pPr>
+        <w:spacing w:after="0" w:line="240" w:lineRule="auto"/>
+        <w:jc w:val="center"/>
+        <w:rPr>
+          <w:rFonts w:ascii="Times New Roman" w:hAnsi="Times New Roman" w:cs="Times New Roman"/>
+          <w:sz w:val="16"/>
+          <w:szCs w:val="16"/>
+        </w:rPr>
+      </w:pPr>
+    </w:p>
+    <w:p>
+      <w:pPr>
+        <w:spacing w:after="0" w:line="240" w:lineRule="auto"/>
+        <w:jc w:val="center"/>
+        <w:rPr>
+          <w:rFonts w:ascii="Times New Roman" w:hAnsi="Times New Roman" w:cs="Times New Roman"/>
+          <w:b/>
+          <w:sz w:val="24"/>
+          <w:szCs w:val="24"/>
+        </w:rPr>
+      </w:pPr>
+      <w:r>
+        <w:rPr>
+          <w:rFonts w:ascii="Times New Roman" w:hAnsi="Times New Roman" w:cs="Times New Roman"/>
+          <w:b/>
+          <w:sz w:val="24"/>
+          <w:szCs w:val="24"/>
+        </w:rPr>
+        <w:t xml:space="preserve">Студенту </w:t>
+      </w:r>
+      <w:r>
+        <w:rPr>
+          <w:rFonts w:ascii="Times New Roman" w:hAnsi="Times New Roman" w:cs="Times New Roman"/>
+          <w:b/>
           <w:sz w:val="24"/>
           <w:szCs w:val="24"/>
           <w:highlight w:val="yellow"/>
         </w:rPr>
-      </w:pPr>
+        <w:t>${</w:t>
+      </w:r>
+      <w:proofErr w:type="spellStart"/>
       <w:r>
         <w:rPr>
           <w:rFonts w:ascii="Times New Roman" w:hAnsi="Times New Roman" w:cs="Times New Roman"/>
@@ -1587,8 +1903,71 @@
           <w:sz w:val="24"/>
           <w:szCs w:val="24"/>
           <w:highlight w:val="yellow"/>
-        </w:rPr>
-        <w:t>Институт информационных технологий (ИИТ)</w:t>
+          <w:lang w:val="en-US"/>
+        </w:rPr>
+        <w:t>courseNum</w:t>
+      </w:r>
+      <w:proofErr w:type="spellEnd"/>
+      <w:r>
+        <w:rPr>
+          <w:rFonts w:ascii="Times New Roman" w:hAnsi="Times New Roman" w:cs="Times New Roman"/>
+          <w:b/>
+          <w:sz w:val="24"/>
+          <w:szCs w:val="24"/>
+          <w:highlight w:val="yellow"/>
+        </w:rPr>
+        <w:t>}</w:t>
+      </w:r>
+      <w:r>
+        <w:rPr>
+          <w:rFonts w:ascii="Times New Roman" w:hAnsi="Times New Roman" w:cs="Times New Roman"/>
+          <w:b/>
+          <w:sz w:val="24"/>
+          <w:szCs w:val="24"/>
+        </w:rPr>
+        <w:t xml:space="preserve"> курса учебной группы </w:t>
+      </w:r>
+      <w:r>
+        <w:rPr>
+          <w:rFonts w:ascii="Times New Roman" w:hAnsi="Times New Roman" w:cs="Times New Roman"/>
+          <w:b/>
+          <w:sz w:val="24"/>
+          <w:szCs w:val="24"/>
+          <w:highlight w:val="yellow"/>
+        </w:rPr>
+        <w:t>${</w:t>
+      </w:r>
+      <w:proofErr w:type="spellStart"/>
+      <w:r>
+        <w:rPr>
+          <w:rFonts w:ascii="Times New Roman" w:hAnsi="Times New Roman" w:cs="Times New Roman"/>
+          <w:b/>
+          <w:sz w:val="24"/>
+          <w:szCs w:val="24"/>
+          <w:highlight w:val="yellow"/>
+          <w:lang w:val="en-US"/>
+        </w:rPr>
+        <w:t>groupName</w:t>
+      </w:r>
+      <w:proofErr w:type="spellEnd"/>
+      <w:r>
+        <w:rPr>
+          <w:rFonts w:ascii="Times New Roman" w:hAnsi="Times New Roman" w:cs="Times New Roman"/>
+          <w:b/>
+          <w:sz w:val="24"/>
+          <w:szCs w:val="24"/>
+          <w:highlight w:val="yellow"/>
+        </w:rPr>
+        <w:t>}</w:t>
+      </w:r>
+      <w:r>
+        <w:rPr>
+          <w:rFonts w:ascii="Times New Roman" w:hAnsi="Times New Roman" w:cs="Times New Roman"/>
+          <w:b/>
+          <w:sz w:val="24"/>
+          <w:szCs w:val="24"/>
+        </w:rPr>
+        <w:t xml:space="preserve"> </w:t>
       </w:r>
     </w:p>
     <w:p>
@@ -1597,277 +1976,6 @@
         <w:jc w:val="center"/>
         <w:rPr>
           <w:rFonts w:ascii="Times New Roman" w:hAnsi="Times New Roman" w:cs="Times New Roman"/>
-          <w:sz w:val="24"/>
-          <w:szCs w:val="24"/>
-        </w:rPr>
-      </w:pPr>
-      <w:r>
-        <w:rPr>
-          <w:rFonts w:ascii="Times New Roman" w:hAnsi="Times New Roman" w:cs="Times New Roman"/>
-          <w:b/>
-          <w:sz w:val="24"/>
-          <w:szCs w:val="24"/>
-          <w:highlight w:val="yellow"/>
-        </w:rPr>
-        <w:t xml:space="preserve">Кафедра </w:t>
-      </w:r>
-      <w:r>
-        <w:rPr>
-          <w:rFonts w:ascii="Times New Roman" w:hAnsi="Times New Roman" w:cs="Times New Roman"/>
-          <w:b/>
-          <w:sz w:val="24"/>
-          <w:szCs w:val="24"/>
-          <w:highlight w:val="yellow"/>
-        </w:rPr>
-        <w:t>вычислительной техники</w:t>
-      </w:r>
-      <w:r>
-        <w:rPr>
-          <w:rFonts w:ascii="Times New Roman" w:hAnsi="Times New Roman" w:cs="Times New Roman"/>
-          <w:b/>
-          <w:sz w:val="24"/>
-          <w:szCs w:val="24"/>
-          <w:highlight w:val="yellow"/>
-        </w:rPr>
-        <w:t xml:space="preserve"> (</w:t>
-      </w:r>
-      <w:r>
-        <w:rPr>
-          <w:rFonts w:ascii="Times New Roman" w:hAnsi="Times New Roman" w:cs="Times New Roman"/>
-          <w:b/>
-          <w:sz w:val="24"/>
-          <w:szCs w:val="24"/>
-          <w:highlight w:val="yellow"/>
-        </w:rPr>
-        <w:t>ВТ</w:t>
-      </w:r>
-      <w:r>
-        <w:rPr>
-          <w:rFonts w:ascii="Times New Roman" w:hAnsi="Times New Roman" w:cs="Times New Roman"/>
-          <w:b/>
-          <w:sz w:val="24"/>
-          <w:szCs w:val="24"/>
-          <w:highlight w:val="yellow"/>
-        </w:rPr>
-        <w:t>)</w:t>
-      </w:r>
-    </w:p>
-    <w:p>
-      <w:pPr>
-        <w:spacing w:after="0" w:line="240" w:lineRule="auto"/>
-        <w:rPr>
-          <w:rFonts w:ascii="Times New Roman" w:hAnsi="Times New Roman" w:cs="Times New Roman"/>
-          <w:b/>
-        </w:rPr>
-      </w:pPr>
-    </w:p>
-    <w:p>
-      <w:pPr>
-        <w:spacing w:after="0" w:line="240" w:lineRule="auto"/>
-        <w:jc w:val="center"/>
-        <w:rPr>
-          <w:rFonts w:ascii="Times New Roman" w:hAnsi="Times New Roman" w:cs="Times New Roman"/>
-          <w:b/>
-          <w:sz w:val="24"/>
-          <w:szCs w:val="24"/>
-        </w:rPr>
-      </w:pPr>
-      <w:r>
-        <w:rPr>
-          <w:rFonts w:ascii="Times New Roman" w:hAnsi="Times New Roman" w:cs="Times New Roman"/>
-          <w:b/>
-          <w:sz w:val="24"/>
-          <w:szCs w:val="24"/>
-        </w:rPr>
-        <w:t xml:space="preserve">ИНДИВИДУАЛЬНОЕ ЗАДАНИЕ НА </w:t>
-      </w:r>
-      <w:r>
-        <w:rPr>
-          <w:rFonts w:ascii="Times New Roman" w:hAnsi="Times New Roman" w:cs="Times New Roman"/>
-          <w:b/>
-          <w:sz w:val="24"/>
-          <w:szCs w:val="24"/>
-        </w:rPr>
-        <w:t>УЧЕБНУЮ</w:t>
-      </w:r>
-      <w:r>
-        <w:rPr>
-          <w:rFonts w:ascii="Times New Roman" w:hAnsi="Times New Roman" w:cs="Times New Roman"/>
-          <w:b/>
-          <w:sz w:val="24"/>
-          <w:szCs w:val="24"/>
-        </w:rPr>
-        <w:t xml:space="preserve"> ПРАКТИКУ</w:t>
-      </w:r>
-    </w:p>
-    <w:p>
-      <w:pPr>
-        <w:spacing w:after="0"/>
-        <w:jc w:val="center"/>
-        <w:rPr>
-          <w:rFonts w:ascii="Times New Roman" w:hAnsi="Times New Roman" w:cs="Times New Roman"/>
-          <w:b/>
-          <w:sz w:val="24"/>
-          <w:szCs w:val="24"/>
-        </w:rPr>
-      </w:pPr>
-      <w:r>
-        <w:rPr>
-          <w:rFonts w:ascii="Times New Roman" w:hAnsi="Times New Roman" w:cs="Times New Roman"/>
-          <w:b/>
-          <w:sz w:val="24"/>
-          <w:szCs w:val="24"/>
-          <w:highlight w:val="darkYellow"/>
-        </w:rPr>
-        <w:t>Ознакомительная практика</w:t>
-      </w:r>
-    </w:p>
-    <w:p>
-      <w:pPr>
-        <w:spacing w:after="0" w:line="240" w:lineRule="auto"/>
-        <w:jc w:val="center"/>
-        <w:rPr>
-          <w:rFonts w:ascii="Times New Roman" w:hAnsi="Times New Roman" w:cs="Times New Roman"/>
-          <w:sz w:val="16"/>
-          <w:szCs w:val="16"/>
-        </w:rPr>
-      </w:pPr>
-    </w:p>
-    <w:p>
-      <w:pPr>
-        <w:spacing w:after="0" w:line="240" w:lineRule="auto"/>
-        <w:jc w:val="center"/>
-        <w:rPr>
-          <w:rFonts w:ascii="Times New Roman" w:hAnsi="Times New Roman" w:cs="Times New Roman"/>
-          <w:b/>
-          <w:sz w:val="24"/>
-          <w:szCs w:val="24"/>
-        </w:rPr>
-      </w:pPr>
-      <w:r>
-        <w:rPr>
-          <w:rFonts w:ascii="Times New Roman" w:hAnsi="Times New Roman" w:cs="Times New Roman"/>
-          <w:b/>
-          <w:sz w:val="24"/>
-          <w:szCs w:val="24"/>
-        </w:rPr>
-        <w:t xml:space="preserve">Студенту </w:t>
-      </w:r>
-      <w:r>
-        <w:rPr>
-          <w:rFonts w:ascii="Times New Roman" w:hAnsi="Times New Roman" w:cs="Times New Roman"/>
-          <w:b/>
-          <w:sz w:val="24"/>
-          <w:szCs w:val="24"/>
-          <w:highlight w:val="yellow"/>
-        </w:rPr>
-        <w:t>1</w:t>
-      </w:r>
-      <w:r>
-        <w:rPr>
-          <w:rFonts w:ascii="Times New Roman" w:hAnsi="Times New Roman" w:cs="Times New Roman"/>
-          <w:b/>
-          <w:sz w:val="24"/>
-          <w:szCs w:val="24"/>
-        </w:rPr>
-        <w:t xml:space="preserve"> курса учебной группы </w:t>
-      </w:r>
-      <w:r>
-        <w:rPr>
-          <w:rFonts w:ascii="Times New Roman" w:hAnsi="Times New Roman" w:cs="Times New Roman"/>
-          <w:b/>
-          <w:sz w:val="24"/>
-          <w:szCs w:val="24"/>
-          <w:highlight w:val="yellow"/>
-        </w:rPr>
-        <w:t>И</w:t>
-      </w:r>
-      <w:r>
-        <w:rPr>
-          <w:rFonts w:ascii="Times New Roman" w:hAnsi="Times New Roman" w:cs="Times New Roman"/>
-          <w:b/>
-          <w:sz w:val="24"/>
-          <w:szCs w:val="24"/>
-          <w:highlight w:val="yellow"/>
-        </w:rPr>
-        <w:t>В</w:t>
-      </w:r>
-      <w:r>
-        <w:rPr>
-          <w:rFonts w:ascii="Times New Roman" w:hAnsi="Times New Roman" w:cs="Times New Roman"/>
-          <w:b/>
-          <w:sz w:val="24"/>
-          <w:szCs w:val="24"/>
-          <w:highlight w:val="yellow"/>
-        </w:rPr>
-        <w:t>М</w:t>
-      </w:r>
-      <w:r>
-        <w:rPr>
-          <w:rFonts w:ascii="Times New Roman" w:hAnsi="Times New Roman" w:cs="Times New Roman"/>
-          <w:b/>
-          <w:sz w:val="24"/>
-          <w:szCs w:val="24"/>
-          <w:highlight w:val="yellow"/>
-        </w:rPr>
-        <w:t>О-0</w:t>
-      </w:r>
-      <w:r>
-        <w:rPr>
-          <w:rFonts w:ascii="Times New Roman" w:hAnsi="Times New Roman" w:cs="Times New Roman"/>
-          <w:b/>
-          <w:sz w:val="24"/>
-          <w:szCs w:val="24"/>
-          <w:highlight w:val="yellow"/>
-        </w:rPr>
-        <w:t>1</w:t>
-      </w:r>
-      <w:r>
-        <w:rPr>
-          <w:rFonts w:ascii="Times New Roman" w:hAnsi="Times New Roman" w:cs="Times New Roman"/>
-          <w:b/>
-          <w:sz w:val="24"/>
-          <w:szCs w:val="24"/>
-          <w:highlight w:val="yellow"/>
-        </w:rPr>
-        <w:t>-</w:t>
-      </w:r>
-      <w:r>
-        <w:rPr>
-          <w:rFonts w:ascii="Times New Roman" w:hAnsi="Times New Roman" w:cs="Times New Roman"/>
-          <w:b/>
-          <w:sz w:val="24"/>
-          <w:szCs w:val="24"/>
-          <w:highlight w:val="yellow"/>
-        </w:rPr>
-        <w:t>2</w:t>
-      </w:r>
-      <w:r>
-        <w:rPr>
-          <w:rFonts w:ascii="Times New Roman" w:hAnsi="Times New Roman" w:cs="Times New Roman"/>
-          <w:b/>
-          <w:sz w:val="24"/>
-          <w:szCs w:val="24"/>
-          <w:highlight w:val="yellow"/>
-        </w:rPr>
-        <w:t>1</w:t>
-      </w:r>
-      <w:r>
-        <w:rPr>
-          <w:rFonts w:ascii="Times New Roman" w:hAnsi="Times New Roman" w:cs="Times New Roman"/>
-          <w:b/>
-          <w:sz w:val="24"/>
-          <w:szCs w:val="24"/>
-        </w:rPr>
-        <w:t xml:space="preserve"> </w:t>
-      </w:r>
-    </w:p>
-    <w:p>
-      <w:pPr>
-        <w:spacing w:after="0" w:line="240" w:lineRule="auto"/>
-        <w:jc w:val="center"/>
-        <w:rPr>
-          <w:rFonts w:ascii="Times New Roman" w:hAnsi="Times New Roman" w:cs="Times New Roman"/>
           <w:b/>
           <w:sz w:val="24"/>
           <w:szCs w:val="24"/>
@@ -1881,7 +1989,30 @@
           <w:szCs w:val="24"/>
           <w:highlight w:val="green"/>
         </w:rPr>
-        <w:t>Солянову Василию Алексеевичу</w:t>
+        <w:t>${</w:t>
+      </w:r>
+      <w:proofErr w:type="spellStart"/>
+      <w:r>
+        <w:rPr>
+          <w:rFonts w:ascii="Times New Roman" w:hAnsi="Times New Roman" w:cs="Times New Roman"/>
+          <w:b/>
+          <w:sz w:val="24"/>
+          <w:szCs w:val="24"/>
+          <w:highlight w:val="green"/>
+          <w:lang w:val="en-US"/>
+        </w:rPr>
+        <w:t>studentFullName</w:t>
+      </w:r>
+      <w:proofErr w:type="spellEnd"/>
+      <w:r>
+        <w:rPr>
+          <w:rFonts w:ascii="Times New Roman" w:hAnsi="Times New Roman" w:cs="Times New Roman"/>
+          <w:b/>
+          <w:sz w:val="24"/>
+          <w:szCs w:val="24"/>
+          <w:highlight w:val="green"/>
+        </w:rPr>
+        <w:t>}</w:t>
       </w:r>
     </w:p>
     <w:p>
@@ -1922,8 +2053,9 @@
           <w:highlight w:val="yellow"/>
           <w:u w:val="single"/>
         </w:rPr>
-        <w:t xml:space="preserve">РТУ МИРЭА кафедра </w:t>
-      </w:r>
+        <w:t>${</w:t>
+      </w:r>
+      <w:proofErr w:type="spellStart"/>
       <w:r>
         <w:rPr>
           <w:rFonts w:ascii="Times New Roman" w:hAnsi="Times New Roman" w:cs="Times New Roman"/>
@@ -1931,9 +2063,11 @@
           <w:szCs w:val="24"/>
           <w:highlight w:val="yellow"/>
           <w:u w:val="single"/>
-        </w:rPr>
-        <w:t>ВТ</w:t>
-      </w:r>
+          <w:lang w:val="en-US"/>
+        </w:rPr>
+        <w:t>practicePlaceAndTime</w:t>
+      </w:r>
+      <w:proofErr w:type="spellEnd"/>
       <w:r>
         <w:rPr>
           <w:rFonts w:ascii="Times New Roman" w:hAnsi="Times New Roman" w:cs="Times New Roman"/>
@@ -1942,7 +2076,7 @@
           <w:highlight w:val="yellow"/>
           <w:u w:val="single"/>
         </w:rPr>
-        <w:t xml:space="preserve">, с </w:t>
+        <w:t>}</w:t>
       </w:r>
       <w:r>
         <w:rPr>
@@ -1952,7 +2086,38 @@
           <w:highlight w:val="yellow"/>
           <w:u w:val="single"/>
         </w:rPr>
-        <w:t>09</w:t>
+        <w:t>.</w:t>
+      </w:r>
+    </w:p>
+    <w:p>
+      <w:pPr>
+        <w:spacing w:after="0"/>
+        <w:rPr>
+          <w:rFonts w:ascii="Times New Roman" w:hAnsi="Times New Roman" w:cs="Times New Roman"/>
+          <w:b/>
+          <w:bCs/>
+          <w:sz w:val="24"/>
+          <w:szCs w:val="24"/>
+        </w:rPr>
+      </w:pPr>
+      <w:r>
+        <w:rPr>
+          <w:rFonts w:ascii="Times New Roman" w:hAnsi="Times New Roman" w:cs="Times New Roman"/>
+          <w:b/>
+          <w:bCs/>
+          <w:sz w:val="24"/>
+          <w:szCs w:val="24"/>
+        </w:rPr>
+        <w:t xml:space="preserve">Должность на практике: </w:t>
+      </w:r>
+      <w:r>
+        <w:rPr>
+          <w:rFonts w:ascii="Times New Roman" w:hAnsi="Times New Roman" w:cs="Times New Roman"/>
+          <w:sz w:val="24"/>
+          <w:szCs w:val="24"/>
+          <w:u w:val="single"/>
+        </w:rPr>
+        <w:tab/>
       </w:r>
       <w:r>
         <w:rPr>
@@ -1961,183 +2126,111 @@
           <w:szCs w:val="24"/>
           <w:highlight w:val="yellow"/>
           <w:u w:val="single"/>
-        </w:rPr>
-        <w:t xml:space="preserve"> </w:t>
-      </w:r>
-      <w:r>
-        <w:rPr>
-          <w:rFonts w:ascii="Times New Roman" w:hAnsi="Times New Roman" w:cs="Times New Roman"/>
+          <w:lang w:val="en-US"/>
+        </w:rPr>
+        <w:t>${position}</w:t>
+      </w:r>
+      <w:r>
+        <w:rPr>
+          <w:rFonts w:ascii="Times New Roman" w:hAnsi="Times New Roman" w:cs="Times New Roman"/>
+          <w:i/>
           <w:sz w:val="24"/>
           <w:szCs w:val="24"/>
-          <w:highlight w:val="yellow"/>
           <w:u w:val="single"/>
         </w:rPr>
-        <w:t>февраля</w:t>
-      </w:r>
-      <w:r>
-        <w:rPr>
-          <w:rFonts w:ascii="Times New Roman" w:hAnsi="Times New Roman" w:cs="Times New Roman"/>
+        <w:tab/>
+      </w:r>
+      <w:r>
+        <w:rPr>
+          <w:rFonts w:ascii="Times New Roman" w:hAnsi="Times New Roman" w:cs="Times New Roman"/>
+          <w:i/>
           <w:sz w:val="24"/>
           <w:szCs w:val="24"/>
-          <w:highlight w:val="yellow"/>
           <w:u w:val="single"/>
         </w:rPr>
-        <w:t xml:space="preserve"> 20</w:t>
-      </w:r>
-      <w:r>
-        <w:rPr>
-          <w:rFonts w:ascii="Times New Roman" w:hAnsi="Times New Roman" w:cs="Times New Roman"/>
+        <w:tab/>
+      </w:r>
+      <w:r>
+        <w:rPr>
+          <w:rFonts w:ascii="Times New Roman" w:hAnsi="Times New Roman" w:cs="Times New Roman"/>
+          <w:i/>
           <w:sz w:val="24"/>
           <w:szCs w:val="24"/>
-          <w:highlight w:val="yellow"/>
           <w:u w:val="single"/>
         </w:rPr>
-        <w:t>2</w:t>
+        <w:tab/>
       </w:r>
       <w:r>
         <w:rPr>
           <w:rFonts w:ascii="Times New Roman" w:hAnsi="Times New Roman" w:cs="Times New Roman"/>
           <w:sz w:val="24"/>
           <w:szCs w:val="24"/>
-          <w:highlight w:val="yellow"/>
           <w:u w:val="single"/>
         </w:rPr>
-        <w:t>2</w:t>
+        <w:tab/>
       </w:r>
       <w:r>
         <w:rPr>
           <w:rFonts w:ascii="Times New Roman" w:hAnsi="Times New Roman" w:cs="Times New Roman"/>
           <w:sz w:val="24"/>
           <w:szCs w:val="24"/>
-          <w:highlight w:val="yellow"/>
           <w:u w:val="single"/>
         </w:rPr>
-        <w:t xml:space="preserve"> г.</w:t>
+        <w:tab/>
       </w:r>
       <w:r>
         <w:rPr>
           <w:rFonts w:ascii="Times New Roman" w:hAnsi="Times New Roman" w:cs="Times New Roman"/>
           <w:sz w:val="24"/>
           <w:szCs w:val="24"/>
-          <w:highlight w:val="yellow"/>
           <w:u w:val="single"/>
         </w:rPr>
-        <w:t xml:space="preserve"> </w:t>
+        <w:tab/>
       </w:r>
       <w:r>
         <w:rPr>
           <w:rFonts w:ascii="Times New Roman" w:hAnsi="Times New Roman" w:cs="Times New Roman"/>
           <w:sz w:val="24"/>
           <w:szCs w:val="24"/>
-          <w:highlight w:val="yellow"/>
           <w:u w:val="single"/>
         </w:rPr>
-        <w:t xml:space="preserve">по </w:t>
+        <w:tab/>
       </w:r>
       <w:r>
         <w:rPr>
           <w:rFonts w:ascii="Times New Roman" w:hAnsi="Times New Roman" w:cs="Times New Roman"/>
           <w:sz w:val="24"/>
           <w:szCs w:val="24"/>
-          <w:highlight w:val="yellow"/>
           <w:u w:val="single"/>
         </w:rPr>
-        <w:t>1</w:t>
+        <w:tab/>
       </w:r>
       <w:r>
         <w:rPr>
           <w:rFonts w:ascii="Times New Roman" w:hAnsi="Times New Roman" w:cs="Times New Roman"/>
           <w:sz w:val="24"/>
           <w:szCs w:val="24"/>
-          <w:highlight w:val="yellow"/>
           <w:u w:val="single"/>
         </w:rPr>
-        <w:t>4</w:t>
-      </w:r>
-      <w:r>
-        <w:rPr>
-          <w:rFonts w:ascii="Times New Roman" w:hAnsi="Times New Roman" w:cs="Times New Roman"/>
-          <w:sz w:val="24"/>
-          <w:szCs w:val="24"/>
-          <w:highlight w:val="yellow"/>
-          <w:u w:val="single"/>
-        </w:rPr>
-        <w:t xml:space="preserve"> </w:t>
-      </w:r>
-      <w:r>
-        <w:rPr>
-          <w:rFonts w:ascii="Times New Roman" w:hAnsi="Times New Roman" w:cs="Times New Roman"/>
-          <w:sz w:val="24"/>
-          <w:szCs w:val="24"/>
-          <w:highlight w:val="yellow"/>
-          <w:u w:val="single"/>
-        </w:rPr>
-        <w:t>июня</w:t>
-      </w:r>
-      <w:r>
-        <w:rPr>
-          <w:rFonts w:ascii="Times New Roman" w:hAnsi="Times New Roman" w:cs="Times New Roman"/>
-          <w:sz w:val="24"/>
-          <w:szCs w:val="24"/>
-          <w:highlight w:val="yellow"/>
-          <w:u w:val="single"/>
-        </w:rPr>
-        <w:t xml:space="preserve"> </w:t>
-      </w:r>
-      <w:r>
-        <w:rPr>
-          <w:rFonts w:ascii="Times New Roman" w:hAnsi="Times New Roman" w:cs="Times New Roman"/>
-          <w:sz w:val="24"/>
-          <w:szCs w:val="24"/>
-          <w:highlight w:val="yellow"/>
-          <w:u w:val="single"/>
-        </w:rPr>
-        <w:t>20</w:t>
-      </w:r>
-      <w:r>
-        <w:rPr>
-          <w:rFonts w:ascii="Times New Roman" w:hAnsi="Times New Roman" w:cs="Times New Roman"/>
-          <w:sz w:val="24"/>
-          <w:szCs w:val="24"/>
-          <w:highlight w:val="yellow"/>
-          <w:u w:val="single"/>
-        </w:rPr>
-        <w:t>2</w:t>
-      </w:r>
-      <w:r>
-        <w:rPr>
-          <w:rFonts w:ascii="Times New Roman" w:hAnsi="Times New Roman" w:cs="Times New Roman"/>
-          <w:sz w:val="24"/>
-          <w:szCs w:val="24"/>
-          <w:highlight w:val="yellow"/>
-          <w:u w:val="single"/>
-        </w:rPr>
-        <w:t>2</w:t>
-      </w:r>
-      <w:r>
-        <w:rPr>
-          <w:rFonts w:ascii="Times New Roman" w:hAnsi="Times New Roman" w:cs="Times New Roman"/>
-          <w:sz w:val="24"/>
-          <w:szCs w:val="24"/>
-          <w:highlight w:val="yellow"/>
-          <w:u w:val="single"/>
-        </w:rPr>
-        <w:t xml:space="preserve"> г</w:t>
-      </w:r>
-      <w:r>
-        <w:rPr>
-          <w:rFonts w:ascii="Times New Roman" w:hAnsi="Times New Roman" w:cs="Times New Roman"/>
-          <w:sz w:val="24"/>
-          <w:szCs w:val="24"/>
-          <w:highlight w:val="yellow"/>
-          <w:u w:val="single"/>
-        </w:rPr>
-        <w:t>.</w:t>
+        <w:tab/>
       </w:r>
     </w:p>
     <w:p>
       <w:pPr>
-        <w:spacing w:after="0"/>
+        <w:spacing w:after="0" w:line="269" w:lineRule="auto"/>
+        <w:jc w:val="both"/>
+        <w:rPr>
+          <w:rFonts w:ascii="Times New Roman" w:hAnsi="Times New Roman" w:cs="Times New Roman"/>
+          <w:b/>
+          <w:sz w:val="24"/>
+          <w:szCs w:val="24"/>
+        </w:rPr>
+      </w:pPr>
+    </w:p>
+    <w:p>
+      <w:pPr>
+        <w:spacing w:after="0" w:line="269" w:lineRule="auto"/>
+        <w:jc w:val="both"/>
         <w:rPr>
           <w:rFonts w:ascii="Times New Roman" w:hAnsi="Times New Roman" w:cs="Times New Roman"/>
           <w:b/>
@@ -2150,114 +2243,29 @@
         <w:rPr>
           <w:rFonts w:ascii="Times New Roman" w:hAnsi="Times New Roman" w:cs="Times New Roman"/>
           <w:b/>
+          <w:sz w:val="24"/>
+          <w:szCs w:val="24"/>
+        </w:rPr>
+        <w:t>1</w:t>
+      </w:r>
+      <w:r>
+        <w:rPr>
+          <w:rFonts w:ascii="Times New Roman" w:hAnsi="Times New Roman" w:cs="Times New Roman"/>
+          <w:b/>
+          <w:sz w:val="24"/>
+          <w:szCs w:val="24"/>
+        </w:rPr>
+        <w:t>. СОДЕРЖАНИЕ ПРАКТИКИ:</w:t>
+      </w:r>
+      <w:r>
+        <w:rPr>
+          <w:rFonts w:ascii="Times New Roman" w:hAnsi="Times New Roman" w:cs="Times New Roman"/>
+          <w:b/>
           <w:bCs/>
           <w:sz w:val="24"/>
           <w:szCs w:val="24"/>
         </w:rPr>
-        <w:t xml:space="preserve">Должность на практике: </w:t>
-      </w:r>
-      <w:r>
-        <w:rPr>
-          <w:rFonts w:ascii="Times New Roman" w:hAnsi="Times New Roman" w:cs="Times New Roman"/>
-          <w:sz w:val="24"/>
-          <w:szCs w:val="24"/>
-          <w:u w:val="single"/>
-        </w:rPr>
-        <w:tab/>
-      </w:r>
-      <w:r>
-        <w:rPr>
-          <w:rFonts w:ascii="Times New Roman" w:hAnsi="Times New Roman" w:cs="Times New Roman"/>
-          <w:sz w:val="24"/>
-          <w:szCs w:val="24"/>
-          <w:highlight w:val="yellow"/>
-          <w:u w:val="single"/>
-        </w:rPr>
-        <w:t>студент</w:t>
-      </w:r>
-      <w:r>
-        <w:rPr>
-          <w:rFonts w:ascii="Times New Roman" w:hAnsi="Times New Roman" w:cs="Times New Roman"/>
-          <w:i/>
-          <w:sz w:val="24"/>
-          <w:szCs w:val="24"/>
-          <w:u w:val="single"/>
-        </w:rPr>
-        <w:tab/>
-      </w:r>
-      <w:r>
-        <w:rPr>
-          <w:rFonts w:ascii="Times New Roman" w:hAnsi="Times New Roman" w:cs="Times New Roman"/>
-          <w:i/>
-          <w:sz w:val="24"/>
-          <w:szCs w:val="24"/>
-          <w:u w:val="single"/>
-        </w:rPr>
-        <w:tab/>
-      </w:r>
-      <w:r>
-        <w:rPr>
-          <w:rFonts w:ascii="Times New Roman" w:hAnsi="Times New Roman" w:cs="Times New Roman"/>
-          <w:i/>
-          <w:sz w:val="24"/>
-          <w:szCs w:val="24"/>
-          <w:u w:val="single"/>
-        </w:rPr>
-        <w:tab/>
-      </w:r>
-      <w:r>
-        <w:rPr>
-          <w:rFonts w:ascii="Times New Roman" w:hAnsi="Times New Roman" w:cs="Times New Roman"/>
-          <w:sz w:val="24"/>
-          <w:szCs w:val="24"/>
-          <w:u w:val="single"/>
-        </w:rPr>
-        <w:tab/>
-      </w:r>
-      <w:r>
-        <w:rPr>
-          <w:rFonts w:ascii="Times New Roman" w:hAnsi="Times New Roman" w:cs="Times New Roman"/>
-          <w:sz w:val="24"/>
-          <w:szCs w:val="24"/>
-          <w:u w:val="single"/>
-        </w:rPr>
-        <w:tab/>
-      </w:r>
-      <w:r>
-        <w:rPr>
-          <w:rFonts w:ascii="Times New Roman" w:hAnsi="Times New Roman" w:cs="Times New Roman"/>
-          <w:sz w:val="24"/>
-          <w:szCs w:val="24"/>
-          <w:u w:val="single"/>
-        </w:rPr>
-        <w:tab/>
-      </w:r>
-      <w:r>
-        <w:rPr>
-          <w:rFonts w:ascii="Times New Roman" w:hAnsi="Times New Roman" w:cs="Times New Roman"/>
-          <w:sz w:val="24"/>
-          <w:szCs w:val="24"/>
-          <w:u w:val="single"/>
-        </w:rPr>
-        <w:tab/>
-      </w:r>
-      <w:r>
-        <w:rPr>
-          <w:rFonts w:ascii="Times New Roman" w:hAnsi="Times New Roman" w:cs="Times New Roman"/>
-          <w:sz w:val="24"/>
-          <w:szCs w:val="24"/>
-          <w:u w:val="single"/>
-        </w:rPr>
-        <w:tab/>
-      </w:r>
-      <w:r>
-        <w:rPr>
-          <w:rFonts w:ascii="Times New Roman" w:hAnsi="Times New Roman" w:cs="Times New Roman"/>
-          <w:sz w:val="24"/>
-          <w:szCs w:val="24"/>
-          <w:u w:val="single"/>
-        </w:rPr>
-        <w:tab/>
+        <w:t xml:space="preserve"> </w:t>
       </w:r>
     </w:p>
     <w:p>
@@ -2266,11 +2274,29 @@
         <w:jc w:val="both"/>
         <w:rPr>
           <w:rFonts w:ascii="Times New Roman" w:hAnsi="Times New Roman" w:cs="Times New Roman"/>
-          <w:b/>
+          <w:bCs/>
           <w:sz w:val="24"/>
           <w:szCs w:val="24"/>
         </w:rPr>
       </w:pPr>
+      <w:r>
+        <w:rPr>
+          <w:rFonts w:ascii="Times New Roman" w:hAnsi="Times New Roman" w:cs="Times New Roman"/>
+          <w:bCs/>
+          <w:sz w:val="24"/>
+          <w:szCs w:val="24"/>
+        </w:rPr>
+        <w:t>1</w:t>
+      </w:r>
+      <w:r>
+        <w:rPr>
+          <w:rFonts w:ascii="Times New Roman" w:hAnsi="Times New Roman" w:cs="Times New Roman"/>
+          <w:bCs/>
+          <w:sz w:val="24"/>
+          <w:szCs w:val="24"/>
+        </w:rPr>
+        <w:t xml:space="preserve">.1. Изучить: </w:t>
+      </w:r>
     </w:p>
     <w:p>
       <w:pPr>
@@ -2278,7 +2304,6 @@
         <w:jc w:val="both"/>
         <w:rPr>
           <w:rFonts w:ascii="Times New Roman" w:hAnsi="Times New Roman" w:cs="Times New Roman"/>
-          <w:b/>
           <w:bCs/>
           <w:sz w:val="24"/>
           <w:szCs w:val="24"/>
@@ -2287,7 +2312,6 @@
       <w:r>
         <w:rPr>
           <w:rFonts w:ascii="Times New Roman" w:hAnsi="Times New Roman" w:cs="Times New Roman"/>
-          <w:b/>
           <w:sz w:val="24"/>
           <w:szCs w:val="24"/>
         </w:rPr>
@@ -2296,21 +2320,10 @@
       <w:r>
         <w:rPr>
           <w:rFonts w:ascii="Times New Roman" w:hAnsi="Times New Roman" w:cs="Times New Roman"/>
-          <w:b/>
           <w:sz w:val="24"/>
           <w:szCs w:val="24"/>
         </w:rPr>
-        <w:t>. СОДЕРЖАНИЕ ПРАКТИКИ:</w:t>
-      </w:r>
-      <w:r>
-        <w:rPr>
-          <w:rFonts w:ascii="Times New Roman" w:hAnsi="Times New Roman" w:cs="Times New Roman"/>
-          <w:b/>
-          <w:bCs/>
-          <w:sz w:val="24"/>
-          <w:szCs w:val="24"/>
-        </w:rPr>
-        <w:t xml:space="preserve"> </w:t>
+        <w:t xml:space="preserve">.2. Практически выполнить: </w:t>
       </w:r>
     </w:p>
     <w:p>
@@ -2327,7 +2340,6 @@
       <w:r>
         <w:rPr>
           <w:rFonts w:ascii="Times New Roman" w:hAnsi="Times New Roman" w:cs="Times New Roman"/>
-          <w:bCs/>
           <w:sz w:val="24"/>
           <w:szCs w:val="24"/>
         </w:rPr>
@@ -2336,292 +2348,10 @@
       <w:r>
         <w:rPr>
           <w:rFonts w:ascii="Times New Roman" w:hAnsi="Times New Roman" w:cs="Times New Roman"/>
-          <w:bCs/>
           <w:sz w:val="24"/>
           <w:szCs w:val="24"/>
         </w:rPr>
-        <w:t xml:space="preserve">.1. Изучить: </w:t>
-      </w:r>
-      <w:r>
-        <w:rPr>
-          <w:rFonts w:ascii="Times New Roman" w:hAnsi="Times New Roman" w:cs="Times New Roman"/>
-          <w:bCs/>
-          <w:sz w:val="24"/>
-          <w:szCs w:val="24"/>
-          <w:highlight w:val="red"/>
-        </w:rPr>
-        <w:t xml:space="preserve">публикации </w:t>
-      </w:r>
-      <w:r>
-        <w:rPr>
-          <w:rFonts w:ascii="Times New Roman" w:hAnsi="Times New Roman" w:cs="Times New Roman"/>
-          <w:bCs/>
-          <w:sz w:val="24"/>
-          <w:szCs w:val="24"/>
-          <w:highlight w:val="red"/>
-        </w:rPr>
-        <w:t xml:space="preserve">и материалы </w:t>
-      </w:r>
-      <w:r>
-        <w:rPr>
-          <w:rFonts w:ascii="Times New Roman" w:hAnsi="Times New Roman" w:cs="Times New Roman"/>
-          <w:bCs/>
-          <w:sz w:val="24"/>
-          <w:szCs w:val="24"/>
-          <w:highlight w:val="red"/>
-        </w:rPr>
-        <w:t xml:space="preserve">по </w:t>
-      </w:r>
-      <w:r>
-        <w:rPr>
-          <w:rFonts w:ascii="Times New Roman" w:hAnsi="Times New Roman" w:cs="Times New Roman"/>
-          <w:bCs/>
-          <w:sz w:val="24"/>
-          <w:szCs w:val="24"/>
-          <w:highlight w:val="red"/>
-        </w:rPr>
-        <w:t>автоматизации процессов создания и редактирования типовых документов в работе ППС</w:t>
-      </w:r>
-      <w:r>
-        <w:rPr>
-          <w:rFonts w:ascii="Times New Roman" w:hAnsi="Times New Roman" w:cs="Times New Roman"/>
-          <w:bCs/>
-          <w:sz w:val="24"/>
-          <w:szCs w:val="24"/>
-        </w:rPr>
-        <w:t>.</w:t>
-      </w:r>
-      <w:r>
-        <w:rPr>
-          <w:rFonts w:ascii="Times New Roman" w:hAnsi="Times New Roman" w:cs="Times New Roman"/>
-          <w:bCs/>
-          <w:sz w:val="24"/>
-          <w:szCs w:val="24"/>
-        </w:rPr>
-        <w:t xml:space="preserve"> </w:t>
-      </w:r>
-    </w:p>
-    <w:p>
-      <w:pPr>
-        <w:spacing w:after="0" w:line="269" w:lineRule="auto"/>
-        <w:jc w:val="both"/>
-        <w:rPr>
-          <w:rFonts w:ascii="Times New Roman" w:hAnsi="Times New Roman" w:cs="Times New Roman"/>
-          <w:bCs/>
-          <w:sz w:val="24"/>
-          <w:szCs w:val="24"/>
-        </w:rPr>
-      </w:pPr>
-      <w:r>
-        <w:rPr>
-          <w:rFonts w:ascii="Times New Roman" w:hAnsi="Times New Roman" w:cs="Times New Roman"/>
-          <w:sz w:val="24"/>
-          <w:szCs w:val="24"/>
-        </w:rPr>
-        <w:t>1</w:t>
-      </w:r>
-      <w:r>
-        <w:rPr>
-          <w:rFonts w:ascii="Times New Roman" w:hAnsi="Times New Roman" w:cs="Times New Roman"/>
-          <w:sz w:val="24"/>
-          <w:szCs w:val="24"/>
-        </w:rPr>
-        <w:t xml:space="preserve">.2. Практически выполнить: </w:t>
-      </w:r>
-      <w:r>
-        <w:rPr>
-          <w:rFonts w:ascii="Times New Roman" w:hAnsi="Times New Roman" w:cs="Times New Roman"/>
-          <w:bCs/>
-          <w:sz w:val="24"/>
-          <w:szCs w:val="24"/>
-          <w:highlight w:val="red"/>
-        </w:rPr>
-        <w:t xml:space="preserve">осуществить теоретическое </w:t>
-      </w:r>
-      <w:r>
-        <w:rPr>
-          <w:rFonts w:ascii="Times New Roman" w:hAnsi="Times New Roman" w:cs="Times New Roman"/>
-          <w:bCs/>
-          <w:sz w:val="24"/>
-          <w:szCs w:val="24"/>
-          <w:highlight w:val="red"/>
-        </w:rPr>
-        <w:t>исследование автоматизации процессов создания и редактирования типовых документов в работе ППС.</w:t>
-      </w:r>
-      <w:r>
-        <w:rPr>
-          <w:rFonts w:ascii="Times New Roman" w:hAnsi="Times New Roman" w:cs="Times New Roman"/>
-          <w:bCs/>
-          <w:sz w:val="24"/>
-          <w:szCs w:val="24"/>
-          <w:highlight w:val="red"/>
-        </w:rPr>
-        <w:t>,</w:t>
-      </w:r>
-      <w:r>
-        <w:rPr>
-          <w:rFonts w:ascii="Times New Roman" w:hAnsi="Times New Roman" w:cs="Times New Roman"/>
-          <w:bCs/>
-          <w:sz w:val="24"/>
-          <w:szCs w:val="24"/>
-          <w:highlight w:val="red"/>
-        </w:rPr>
-        <w:t xml:space="preserve"> подготовить аналитический обзор по публикациям об </w:t>
-      </w:r>
-      <w:r>
-        <w:rPr>
-          <w:rFonts w:ascii="Times New Roman" w:hAnsi="Times New Roman" w:cs="Times New Roman"/>
-          <w:bCs/>
-          <w:sz w:val="24"/>
-          <w:szCs w:val="24"/>
-          <w:highlight w:val="red"/>
-        </w:rPr>
-        <w:t>автоматизации процессов создания и редактирования типовых документов в работе ППС</w:t>
-      </w:r>
-      <w:r>
-        <w:rPr>
-          <w:rFonts w:ascii="Times New Roman" w:hAnsi="Times New Roman" w:cs="Times New Roman"/>
-          <w:bCs/>
-          <w:sz w:val="24"/>
-          <w:szCs w:val="24"/>
-          <w:highlight w:val="red"/>
-        </w:rPr>
-        <w:t xml:space="preserve">, применить системный и критический анализ </w:t>
-      </w:r>
-      <w:r>
-        <w:rPr>
-          <w:rFonts w:ascii="Times New Roman" w:hAnsi="Times New Roman" w:cs="Times New Roman"/>
-          <w:bCs/>
-          <w:sz w:val="24"/>
-          <w:szCs w:val="24"/>
-          <w:highlight w:val="red"/>
-        </w:rPr>
-        <w:t>при</w:t>
-      </w:r>
-      <w:r>
-        <w:rPr>
-          <w:rFonts w:ascii="Times New Roman" w:hAnsi="Times New Roman" w:cs="Times New Roman"/>
-          <w:bCs/>
-          <w:sz w:val="24"/>
-          <w:szCs w:val="24"/>
-          <w:highlight w:val="red"/>
-        </w:rPr>
-        <w:t xml:space="preserve"> формировани</w:t>
-      </w:r>
-      <w:r>
-        <w:rPr>
-          <w:rFonts w:ascii="Times New Roman" w:hAnsi="Times New Roman" w:cs="Times New Roman"/>
-          <w:bCs/>
-          <w:sz w:val="24"/>
-          <w:szCs w:val="24"/>
-          <w:highlight w:val="red"/>
-        </w:rPr>
-        <w:t>и</w:t>
-      </w:r>
-      <w:r>
-        <w:rPr>
-          <w:rFonts w:ascii="Times New Roman" w:hAnsi="Times New Roman" w:cs="Times New Roman"/>
-          <w:bCs/>
-          <w:sz w:val="24"/>
-          <w:szCs w:val="24"/>
-          <w:highlight w:val="red"/>
-        </w:rPr>
-        <w:t xml:space="preserve"> выводов</w:t>
-      </w:r>
-      <w:r>
-        <w:rPr>
-          <w:rFonts w:ascii="Times New Roman" w:hAnsi="Times New Roman" w:cs="Times New Roman"/>
-          <w:bCs/>
-          <w:sz w:val="24"/>
-          <w:szCs w:val="24"/>
-        </w:rPr>
-        <w:t xml:space="preserve"> </w:t>
-      </w:r>
-    </w:p>
-    <w:p>
-      <w:pPr>
-        <w:spacing w:after="0" w:line="269" w:lineRule="auto"/>
-        <w:jc w:val="both"/>
-        <w:rPr>
-          <w:rFonts w:ascii="Times New Roman" w:hAnsi="Times New Roman" w:cs="Times New Roman"/>
-          <w:bCs/>
-          <w:sz w:val="24"/>
-          <w:szCs w:val="24"/>
-        </w:rPr>
-      </w:pPr>
-      <w:r>
-        <w:rPr>
-          <w:rFonts w:ascii="Times New Roman" w:hAnsi="Times New Roman" w:cs="Times New Roman"/>
-          <w:sz w:val="24"/>
-          <w:szCs w:val="24"/>
-        </w:rPr>
-        <w:t>1</w:t>
-      </w:r>
-      <w:r>
-        <w:rPr>
-          <w:rFonts w:ascii="Times New Roman" w:hAnsi="Times New Roman" w:cs="Times New Roman"/>
-          <w:sz w:val="24"/>
-          <w:szCs w:val="24"/>
-        </w:rPr>
         <w:t xml:space="preserve">.3. Ознакомиться: </w:t>
-      </w:r>
-      <w:r>
-        <w:rPr>
-          <w:rFonts w:ascii="Times New Roman" w:hAnsi="Times New Roman" w:cs="Times New Roman"/>
-          <w:sz w:val="24"/>
-          <w:szCs w:val="24"/>
-          <w:highlight w:val="red"/>
-        </w:rPr>
-        <w:t>с</w:t>
-      </w:r>
-      <w:r>
-        <w:rPr>
-          <w:rFonts w:ascii="Times New Roman" w:hAnsi="Times New Roman" w:cs="Times New Roman"/>
-          <w:bCs/>
-          <w:sz w:val="24"/>
-          <w:szCs w:val="24"/>
-          <w:highlight w:val="red"/>
-        </w:rPr>
-        <w:t xml:space="preserve"> </w:t>
-      </w:r>
-      <w:r>
-        <w:rPr>
-          <w:rFonts w:ascii="Times New Roman" w:hAnsi="Times New Roman" w:cs="Times New Roman"/>
-          <w:bCs/>
-          <w:sz w:val="24"/>
-          <w:szCs w:val="24"/>
-          <w:highlight w:val="red"/>
-        </w:rPr>
-        <w:t xml:space="preserve">новыми научными принципами и методами исследования при решении профессиональных задач, в частности при исследовании </w:t>
-      </w:r>
-      <w:r>
-        <w:rPr>
-          <w:rFonts w:ascii="Times New Roman" w:hAnsi="Times New Roman" w:cs="Times New Roman"/>
-          <w:bCs/>
-          <w:sz w:val="24"/>
-          <w:szCs w:val="24"/>
-          <w:highlight w:val="red"/>
-        </w:rPr>
-        <w:t>автоматизации процессов создания и редактирования типовых документов в работе ППС</w:t>
-      </w:r>
-      <w:r>
-        <w:rPr>
-          <w:rFonts w:ascii="Times New Roman" w:hAnsi="Times New Roman" w:cs="Times New Roman"/>
-          <w:bCs/>
-          <w:sz w:val="24"/>
-          <w:szCs w:val="24"/>
-          <w:highlight w:val="red"/>
-        </w:rPr>
-        <w:t>.</w:t>
-      </w:r>
-      <w:r>
-        <w:rPr>
-          <w:rFonts w:ascii="Times New Roman" w:hAnsi="Times New Roman" w:cs="Times New Roman"/>
-          <w:bCs/>
-          <w:sz w:val="24"/>
-          <w:szCs w:val="24"/>
-        </w:rPr>
-        <w:t xml:space="preserve"> </w:t>
       </w:r>
     </w:p>
     <w:p>
@@ -2726,18 +2456,16 @@
         <w:tblLook w:val="04A0" w:firstRow="1" w:lastRow="0" w:firstColumn="1" w:lastColumn="0" w:noHBand="0" w:noVBand="1"/>
       </w:tblPr>
       <w:tblGrid>
-        <w:gridCol w:w="3369"/>
-        <w:gridCol w:w="454"/>
+        <w:gridCol w:w="3823"/>
         <w:gridCol w:w="2007"/>
-        <w:gridCol w:w="918"/>
-        <w:gridCol w:w="902"/>
+        <w:gridCol w:w="1820"/>
         <w:gridCol w:w="2381"/>
       </w:tblGrid>
       <w:tr>
         <w:tc>
           <w:tcPr>
             <w:tcW w:w="5830" w:type="dxa"/>
-            <w:gridSpan w:val="3"/>
+            <w:gridSpan w:val="2"/>
             <w:tcBorders>
               <w:top w:val="nil"/>
               <w:left w:val="nil"/>
@@ -2774,31 +2502,35 @@
                 <w:sz w:val="20"/>
                 <w:szCs w:val="20"/>
                 <w:highlight w:val="darkCyan"/>
-              </w:rPr>
-              <w:t>«09» февраля 202</w:t>
-            </w:r>
+                <w:lang w:val="en-US"/>
+              </w:rPr>
+              <w:t>${</w:t>
+            </w:r>
+            <w:proofErr w:type="spellStart"/>
             <w:r>
               <w:rPr>
                 <w:sz w:val="20"/>
                 <w:szCs w:val="20"/>
                 <w:highlight w:val="darkCyan"/>
-              </w:rPr>
-              <w:t>2</w:t>
-            </w:r>
+                <w:lang w:val="en-US"/>
+              </w:rPr>
+              <w:t>currentDate</w:t>
+            </w:r>
+            <w:proofErr w:type="spellEnd"/>
             <w:r>
               <w:rPr>
                 <w:sz w:val="20"/>
                 <w:szCs w:val="20"/>
                 <w:highlight w:val="darkCyan"/>
-              </w:rPr>
-              <w:t xml:space="preserve"> г.</w:t>
+                <w:lang w:val="en-US"/>
+              </w:rPr>
+              <w:t>}</w:t>
             </w:r>
           </w:p>
         </w:tc>
         <w:tc>
           <w:tcPr>
             <w:tcW w:w="1820" w:type="dxa"/>
-            <w:gridSpan w:val="2"/>
             <w:tcBorders>
               <w:top w:val="nil"/>
               <w:left w:val="nil"/>
@@ -2896,19 +2628,21 @@
               </w:rPr>
               <w:t>(</w:t>
             </w:r>
+            <w:proofErr w:type="spellStart"/>
             <w:r>
               <w:rPr>
                 <w:sz w:val="20"/>
                 <w:szCs w:val="20"/>
                 <w:highlight w:val="magenta"/>
-              </w:rPr>
-              <w:t>Деменкова Т.А.</w:t>
-            </w:r>
+                <w:lang w:val="en-US"/>
+              </w:rPr>
+              <w:t>supervisorFN</w:t>
+            </w:r>
+            <w:proofErr w:type="spellEnd"/>
             <w:r>
               <w:rPr>
                 <w:sz w:val="20"/>
                 <w:szCs w:val="20"/>
-                <w:highlight w:val="magenta"/>
               </w:rPr>
               <w:t>)</w:t>
             </w:r>
@@ -2919,7 +2653,6 @@
         <w:tc>
           <w:tcPr>
             <w:tcW w:w="3823" w:type="dxa"/>
-            <w:gridSpan w:val="2"/>
             <w:tcBorders>
               <w:top w:val="nil"/>
               <w:left w:val="nil"/>
@@ -2967,7 +2700,6 @@
         <w:tc>
           <w:tcPr>
             <w:tcW w:w="1820" w:type="dxa"/>
-            <w:gridSpan w:val="2"/>
             <w:tcBorders>
               <w:top w:val="nil"/>
               <w:left w:val="nil"/>
@@ -3010,7 +2742,6 @@
         <w:tc>
           <w:tcPr>
             <w:tcW w:w="3823" w:type="dxa"/>
-            <w:gridSpan w:val="2"/>
             <w:tcBorders>
               <w:top w:val="nil"/>
               <w:left w:val="nil"/>
@@ -3031,24 +2762,29 @@
                 <w:sz w:val="20"/>
                 <w:szCs w:val="20"/>
                 <w:highlight w:val="darkCyan"/>
-              </w:rPr>
-              <w:t>«09» февраля 202</w:t>
-            </w:r>
+                <w:lang w:val="en-US"/>
+              </w:rPr>
+              <w:t>${</w:t>
+            </w:r>
+            <w:proofErr w:type="spellStart"/>
             <w:r>
               <w:rPr>
                 <w:sz w:val="20"/>
                 <w:szCs w:val="20"/>
                 <w:highlight w:val="darkCyan"/>
-              </w:rPr>
-              <w:t>2</w:t>
-            </w:r>
+                <w:lang w:val="en-US"/>
+              </w:rPr>
+              <w:t>currentDate</w:t>
+            </w:r>
+            <w:proofErr w:type="spellEnd"/>
             <w:r>
               <w:rPr>
                 <w:sz w:val="20"/>
                 <w:szCs w:val="20"/>
                 <w:highlight w:val="darkCyan"/>
-              </w:rPr>
-              <w:t xml:space="preserve"> г.</w:t>
+                <w:lang w:val="en-US"/>
+              </w:rPr>
+              <w:t>}</w:t>
             </w:r>
           </w:p>
         </w:tc>
@@ -3075,7 +2811,6 @@
         <w:tc>
           <w:tcPr>
             <w:tcW w:w="1820" w:type="dxa"/>
-            <w:gridSpan w:val="2"/>
             <w:tcBorders>
               <w:top w:val="nil"/>
               <w:left w:val="nil"/>
@@ -3153,7 +2888,6 @@
               <w:rPr>
                 <w:sz w:val="20"/>
                 <w:szCs w:val="20"/>
-                <w:highlight w:val="yellow"/>
               </w:rPr>
               <w:t>(</w:t>
             </w:r>
@@ -3162,16 +2896,36 @@
                 <w:sz w:val="20"/>
                 <w:szCs w:val="20"/>
                 <w:highlight w:val="green"/>
-              </w:rPr>
-              <w:t>Солянов В.А</w:t>
-            </w:r>
+                <w:lang w:val="en-US"/>
+              </w:rPr>
+              <w:t>${</w:t>
+            </w:r>
+            <w:proofErr w:type="spellStart"/>
             <w:r>
               <w:rPr>
                 <w:sz w:val="20"/>
                 <w:szCs w:val="20"/>
                 <w:highlight w:val="green"/>
-              </w:rPr>
-              <w:t>.)</w:t>
+                <w:lang w:val="en-US"/>
+              </w:rPr>
+              <w:t>studentFN</w:t>
+            </w:r>
+            <w:proofErr w:type="spellEnd"/>
+            <w:r>
+              <w:rPr>
+                <w:sz w:val="20"/>
+                <w:szCs w:val="20"/>
+                <w:highlight w:val="green"/>
+                <w:lang w:val="en-US"/>
+              </w:rPr>
+              <w:t>}</w:t>
+            </w:r>
+            <w:r>
+              <w:rPr>
+                <w:sz w:val="20"/>
+                <w:szCs w:val="20"/>
+              </w:rPr>
+              <w:t>)</w:t>
             </w:r>
           </w:p>
         </w:tc>
@@ -3180,7 +2934,6 @@
         <w:tc>
           <w:tcPr>
             <w:tcW w:w="3823" w:type="dxa"/>
-            <w:gridSpan w:val="2"/>
             <w:tcBorders>
               <w:top w:val="nil"/>
               <w:left w:val="nil"/>
@@ -3230,7 +2983,6 @@
         <w:tc>
           <w:tcPr>
             <w:tcW w:w="1820" w:type="dxa"/>
-            <w:gridSpan w:val="2"/>
             <w:tcBorders>
               <w:top w:val="nil"/>
               <w:left w:val="nil"/>
@@ -3273,7 +3025,7 @@
         <w:tc>
           <w:tcPr>
             <w:tcW w:w="10031" w:type="dxa"/>
-            <w:gridSpan w:val="6"/>
+            <w:gridSpan w:val="4"/>
             <w:tcBorders>
               <w:top w:val="nil"/>
               <w:left w:val="nil"/>
@@ -3303,7 +3055,7 @@
         <w:tc>
           <w:tcPr>
             <w:tcW w:w="5830" w:type="dxa"/>
-            <w:gridSpan w:val="3"/>
+            <w:gridSpan w:val="2"/>
             <w:tcBorders>
               <w:top w:val="nil"/>
               <w:left w:val="nil"/>
@@ -3333,79 +3085,35 @@
                 <w:sz w:val="20"/>
                 <w:szCs w:val="20"/>
                 <w:highlight w:val="darkCyan"/>
-              </w:rPr>
-              <w:t>«</w:t>
-            </w:r>
+                <w:lang w:val="en-US"/>
+              </w:rPr>
+              <w:t>${</w:t>
+            </w:r>
+            <w:proofErr w:type="spellStart"/>
             <w:r>
               <w:rPr>
                 <w:sz w:val="20"/>
                 <w:szCs w:val="20"/>
                 <w:highlight w:val="darkCyan"/>
-              </w:rPr>
-              <w:t>09</w:t>
-            </w:r>
+                <w:lang w:val="en-US"/>
+              </w:rPr>
+              <w:t>currentDate</w:t>
+            </w:r>
+            <w:proofErr w:type="spellEnd"/>
             <w:r>
               <w:rPr>
                 <w:sz w:val="20"/>
                 <w:szCs w:val="20"/>
                 <w:highlight w:val="darkCyan"/>
-              </w:rPr>
-              <w:t xml:space="preserve">» </w:t>
-            </w:r>
-            <w:r>
-              <w:rPr>
-                <w:sz w:val="20"/>
-                <w:szCs w:val="20"/>
-                <w:highlight w:val="darkCyan"/>
-              </w:rPr>
-              <w:t>февраля</w:t>
-            </w:r>
-            <w:r>
-              <w:rPr>
-                <w:sz w:val="20"/>
-                <w:szCs w:val="20"/>
-                <w:highlight w:val="darkCyan"/>
-              </w:rPr>
-              <w:t xml:space="preserve"> 20</w:t>
-            </w:r>
-            <w:r>
-              <w:rPr>
-                <w:sz w:val="20"/>
-                <w:szCs w:val="20"/>
-                <w:highlight w:val="darkCyan"/>
-              </w:rPr>
-              <w:t>2</w:t>
-            </w:r>
-            <w:r>
-              <w:rPr>
-                <w:sz w:val="20"/>
-                <w:szCs w:val="20"/>
-                <w:highlight w:val="darkCyan"/>
-              </w:rPr>
-              <w:t>2</w:t>
-            </w:r>
-            <w:r>
-              <w:rPr>
-                <w:sz w:val="20"/>
-                <w:szCs w:val="20"/>
-                <w:highlight w:val="darkCyan"/>
-              </w:rPr>
-              <w:t xml:space="preserve"> г</w:t>
-            </w:r>
-            <w:r>
-              <w:rPr>
-                <w:sz w:val="20"/>
-                <w:szCs w:val="20"/>
-                <w:highlight w:val="darkCyan"/>
-              </w:rPr>
-              <w:t>.</w:t>
+                <w:lang w:val="en-US"/>
+              </w:rPr>
+              <w:t>}</w:t>
             </w:r>
           </w:p>
         </w:tc>
         <w:tc>
           <w:tcPr>
             <w:tcW w:w="1820" w:type="dxa"/>
-            <w:gridSpan w:val="2"/>
             <w:tcBorders>
               <w:top w:val="nil"/>
               <w:left w:val="nil"/>
@@ -3499,6 +3207,7 @@
                 <w:szCs w:val="20"/>
               </w:rPr>
             </w:pPr>
+            <w:bookmarkStart w:id="1" w:name="_Hlk114503164"/>
             <w:r>
               <w:rPr>
                 <w:sz w:val="20"/>
@@ -3511,17 +3220,120 @@
                 <w:sz w:val="20"/>
                 <w:szCs w:val="20"/>
                 <w:highlight w:val="lightGray"/>
-              </w:rPr>
-              <w:t>Платонова О.В.</w:t>
-            </w:r>
+                <w:lang w:val="en-US"/>
+              </w:rPr>
+              <w:t>${</w:t>
+            </w:r>
+            <w:proofErr w:type="spellStart"/>
             <w:r>
               <w:rPr>
                 <w:sz w:val="20"/>
                 <w:szCs w:val="20"/>
                 <w:highlight w:val="lightGray"/>
+                <w:lang w:val="en-US"/>
+              </w:rPr>
+              <w:t>headOfDFN</w:t>
+            </w:r>
+            <w:proofErr w:type="spellEnd"/>
+            <w:r>
+              <w:rPr>
+                <w:sz w:val="20"/>
+                <w:szCs w:val="20"/>
+                <w:highlight w:val="lightGray"/>
+                <w:lang w:val="en-US"/>
+              </w:rPr>
+              <w:t>}</w:t>
+            </w:r>
+            <w:r>
+              <w:rPr>
+                <w:sz w:val="20"/>
+                <w:szCs w:val="20"/>
               </w:rPr>
               <w:t>)</w:t>
             </w:r>
+            <w:bookmarkEnd w:id="1"/>
+          </w:p>
+        </w:tc>
+      </w:tr>
+    </w:tbl>
+    <w:p>
+      <w:r>
+        <w:br w:type="page"/>
+      </w:r>
+    </w:p>
+    <w:tbl>
+      <w:tblPr>
+        <w:tblStyle w:val="a3"/>
+        <w:tblW w:w="10031" w:type="dxa"/>
+        <w:tblLook w:val="04A0" w:firstRow="1" w:lastRow="0" w:firstColumn="1" w:lastColumn="0" w:noHBand="0" w:noVBand="1"/>
+      </w:tblPr>
+      <w:tblGrid>
+        <w:gridCol w:w="3369"/>
+        <w:gridCol w:w="3379"/>
+        <w:gridCol w:w="3283"/>
+      </w:tblGrid>
+      <w:tr>
+        <w:tc>
+          <w:tcPr>
+            <w:tcW w:w="3369" w:type="dxa"/>
+            <w:tcBorders>
+              <w:top w:val="nil"/>
+              <w:left w:val="nil"/>
+              <w:bottom w:val="nil"/>
+              <w:right w:val="nil"/>
+            </w:tcBorders>
+          </w:tcPr>
+          <w:p>
+            <w:pPr>
+              <w:spacing w:line="360" w:lineRule="auto"/>
+              <w:ind w:firstLine="0"/>
+              <w:rPr>
+                <w:b/>
+                <w:sz w:val="24"/>
+                <w:szCs w:val="24"/>
+              </w:rPr>
+            </w:pPr>
+            <w:r>
+              <w:rPr>
+                <w:b/>
+                <w:sz w:val="24"/>
+                <w:szCs w:val="24"/>
+              </w:rPr>
+              <w:lastRenderedPageBreak/>
+              <w:t>Проведенные инструктажи:</w:t>
+            </w:r>
+          </w:p>
+        </w:tc>
+        <w:tc>
+          <w:tcPr>
+            <w:tcW w:w="3379" w:type="dxa"/>
+            <w:tcBorders>
+              <w:top w:val="nil"/>
+              <w:left w:val="nil"/>
+              <w:bottom w:val="nil"/>
+              <w:right w:val="nil"/>
+            </w:tcBorders>
+          </w:tcPr>
+          <w:p>
+            <w:pPr>
+              <w:spacing w:line="360" w:lineRule="auto"/>
+            </w:pPr>
+          </w:p>
+        </w:tc>
+        <w:tc>
+          <w:tcPr>
+            <w:tcW w:w="3283" w:type="dxa"/>
+            <w:tcBorders>
+              <w:top w:val="nil"/>
+              <w:left w:val="nil"/>
+              <w:bottom w:val="nil"/>
+              <w:right w:val="nil"/>
+            </w:tcBorders>
+          </w:tcPr>
+          <w:p>
+            <w:pPr>
+              <w:spacing w:line="360" w:lineRule="auto"/>
+            </w:pPr>
           </w:p>
         </w:tc>
       </w:tr>
@@ -3539,28 +3351,23 @@
           <w:p>
             <w:pPr>
               <w:spacing w:line="360" w:lineRule="auto"/>
-              <w:ind w:firstLine="0"/>
-              <w:rPr>
-                <w:b/>
-                <w:sz w:val="24"/>
-                <w:szCs w:val="24"/>
-              </w:rPr>
-            </w:pPr>
-            <w:r>
-              <w:rPr>
-                <w:b/>
-                <w:sz w:val="24"/>
-                <w:szCs w:val="24"/>
-              </w:rPr>
-              <w:lastRenderedPageBreak/>
-              <w:t>Проведенные инструктажи:</w:t>
+              <w:rPr>
+                <w:sz w:val="24"/>
+                <w:szCs w:val="24"/>
+              </w:rPr>
+            </w:pPr>
+            <w:r>
+              <w:rPr>
+                <w:sz w:val="24"/>
+                <w:szCs w:val="24"/>
+              </w:rPr>
+              <w:t>Охрана труда:</w:t>
             </w:r>
           </w:p>
         </w:tc>
         <w:tc>
           <w:tcPr>
             <w:tcW w:w="3379" w:type="dxa"/>
-            <w:gridSpan w:val="3"/>
             <w:tcBorders>
               <w:top w:val="nil"/>
               <w:left w:val="nil"/>
@@ -3577,7 +3384,6 @@
         <w:tc>
           <w:tcPr>
             <w:tcW w:w="3283" w:type="dxa"/>
-            <w:gridSpan w:val="2"/>
             <w:tcBorders>
               <w:top w:val="nil"/>
               <w:left w:val="nil"/>
@@ -3588,7 +3394,37 @@
           <w:p>
             <w:pPr>
               <w:spacing w:line="360" w:lineRule="auto"/>
-            </w:pPr>
+              <w:ind w:firstLine="0"/>
+            </w:pPr>
+            <w:r>
+              <w:rPr>
+                <w:sz w:val="24"/>
+                <w:szCs w:val="24"/>
+                <w:highlight w:val="darkCyan"/>
+                <w:lang w:val="en-US"/>
+              </w:rPr>
+              <w:t>${</w:t>
+            </w:r>
+            <w:proofErr w:type="spellStart"/>
+            <w:r>
+              <w:rPr>
+                <w:sz w:val="24"/>
+                <w:szCs w:val="24"/>
+                <w:highlight w:val="darkCyan"/>
+                <w:lang w:val="en-US"/>
+              </w:rPr>
+              <w:t>currentDate</w:t>
+            </w:r>
+            <w:proofErr w:type="spellEnd"/>
+            <w:r>
+              <w:rPr>
+                <w:sz w:val="24"/>
+                <w:szCs w:val="24"/>
+                <w:highlight w:val="darkCyan"/>
+                <w:lang w:val="en-US"/>
+              </w:rPr>
+              <w:t>}</w:t>
+            </w:r>
           </w:p>
         </w:tc>
       </w:tr>
@@ -3616,14 +3452,13 @@
                 <w:sz w:val="24"/>
                 <w:szCs w:val="24"/>
               </w:rPr>
-              <w:t>Охрана труда:</w:t>
+              <w:t>Инструктирующий</w:t>
             </w:r>
           </w:p>
         </w:tc>
         <w:tc>
           <w:tcPr>
             <w:tcW w:w="3379" w:type="dxa"/>
-            <w:gridSpan w:val="3"/>
             <w:tcBorders>
               <w:top w:val="nil"/>
               <w:left w:val="nil"/>
@@ -3633,14 +3468,48 @@
           </w:tcPr>
           <w:p>
             <w:pPr>
+              <w:pBdr>
+                <w:bottom w:val="single" w:sz="12" w:space="1" w:color="auto"/>
+              </w:pBdr>
+              <w:rPr>
+                <w:sz w:val="24"/>
+                <w:szCs w:val="24"/>
+              </w:rPr>
+            </w:pPr>
+          </w:p>
+          <w:p>
+            <w:pPr>
               <w:spacing w:line="360" w:lineRule="auto"/>
             </w:pPr>
+            <w:r>
+              <w:rPr>
+                <w:i/>
+                <w:sz w:val="18"/>
+                <w:szCs w:val="18"/>
+              </w:rPr>
+              <w:t xml:space="preserve">           </w:t>
+            </w:r>
+            <w:r>
+              <w:rPr>
+                <w:i/>
+                <w:sz w:val="18"/>
+                <w:szCs w:val="18"/>
+              </w:rPr>
+              <w:t>П</w:t>
+            </w:r>
+            <w:r>
+              <w:rPr>
+                <w:i/>
+                <w:sz w:val="18"/>
+                <w:szCs w:val="18"/>
+              </w:rPr>
+              <w:t>одпись</w:t>
+            </w:r>
           </w:p>
         </w:tc>
         <w:tc>
           <w:tcPr>
             <w:tcW w:w="3283" w:type="dxa"/>
-            <w:gridSpan w:val="2"/>
             <w:tcBorders>
               <w:top w:val="nil"/>
               <w:left w:val="nil"/>
@@ -3650,47 +3519,41 @@
           </w:tcPr>
           <w:p>
             <w:pPr>
-              <w:spacing w:line="360" w:lineRule="auto"/>
               <w:ind w:firstLine="0"/>
-            </w:pPr>
-            <w:r>
-              <w:rPr>
-                <w:sz w:val="24"/>
-                <w:szCs w:val="24"/>
-                <w:highlight w:val="darkCyan"/>
-              </w:rPr>
-              <w:t>«09» февраля 202</w:t>
-            </w:r>
-            <w:r>
-              <w:rPr>
-                <w:sz w:val="24"/>
-                <w:szCs w:val="24"/>
-                <w:highlight w:val="darkCyan"/>
-              </w:rPr>
-              <w:t>2</w:t>
-            </w:r>
-            <w:r>
-              <w:rPr>
-                <w:sz w:val="24"/>
-                <w:szCs w:val="24"/>
-                <w:highlight w:val="darkCyan"/>
-              </w:rPr>
-              <w:t xml:space="preserve"> </w:t>
-            </w:r>
-            <w:r>
-              <w:rPr>
-                <w:sz w:val="24"/>
-                <w:szCs w:val="24"/>
-                <w:highlight w:val="darkCyan"/>
-              </w:rPr>
-              <w:t>г</w:t>
-            </w:r>
-            <w:r>
-              <w:rPr>
-                <w:sz w:val="24"/>
-                <w:szCs w:val="24"/>
-              </w:rPr>
-              <w:t>.</w:t>
+              <w:rPr>
+                <w:sz w:val="24"/>
+                <w:szCs w:val="24"/>
+                <w:highlight w:val="yellow"/>
+              </w:rPr>
+            </w:pPr>
+            <w:r>
+              <w:rPr>
+                <w:sz w:val="24"/>
+                <w:szCs w:val="24"/>
+                <w:highlight w:val="magenta"/>
+                <w:lang w:val="en-US"/>
+              </w:rPr>
+              <w:t>${</w:t>
+            </w:r>
+            <w:proofErr w:type="spellStart"/>
+            <w:r>
+              <w:rPr>
+                <w:sz w:val="24"/>
+                <w:szCs w:val="24"/>
+                <w:highlight w:val="magenta"/>
+                <w:lang w:val="en-US"/>
+              </w:rPr>
+              <w:t>supervisorFN</w:t>
+            </w:r>
+            <w:proofErr w:type="spellEnd"/>
+            <w:r>
+              <w:rPr>
+                <w:sz w:val="24"/>
+                <w:szCs w:val="24"/>
+                <w:highlight w:val="magenta"/>
+                <w:lang w:val="en-US"/>
+              </w:rPr>
+              <w:t>}</w:t>
             </w:r>
           </w:p>
         </w:tc>
@@ -3719,14 +3582,13 @@
                 <w:sz w:val="24"/>
                 <w:szCs w:val="24"/>
               </w:rPr>
-              <w:t>Инструктирующий</w:t>
+              <w:t>Инструктируемый</w:t>
             </w:r>
           </w:p>
         </w:tc>
         <w:tc>
           <w:tcPr>
             <w:tcW w:w="3379" w:type="dxa"/>
-            <w:gridSpan w:val="3"/>
             <w:tcBorders>
               <w:top w:val="nil"/>
               <w:left w:val="nil"/>
@@ -3778,7 +3640,6 @@
         <w:tc>
           <w:tcPr>
             <w:tcW w:w="3283" w:type="dxa"/>
-            <w:gridSpan w:val="2"/>
             <w:tcBorders>
               <w:top w:val="nil"/>
               <w:left w:val="nil"/>
@@ -3788,6 +3649,7 @@
           </w:tcPr>
           <w:p>
             <w:pPr>
+              <w:spacing w:line="360" w:lineRule="auto"/>
               <w:ind w:firstLine="0"/>
               <w:rPr>
                 <w:sz w:val="24"/>
@@ -3799,49 +3661,30 @@
               <w:rPr>
                 <w:sz w:val="24"/>
                 <w:szCs w:val="24"/>
-                <w:highlight w:val="magenta"/>
-              </w:rPr>
-              <w:t>Деменкова Т.А.</w:t>
-            </w:r>
-            <w:r>
-              <w:rPr>
-                <w:sz w:val="24"/>
-                <w:szCs w:val="24"/>
-                <w:highlight w:val="magenta"/>
-              </w:rPr>
-              <w:t xml:space="preserve">, </w:t>
-            </w:r>
-            <w:r>
-              <w:rPr>
-                <w:sz w:val="24"/>
-                <w:szCs w:val="24"/>
-                <w:highlight w:val="magenta"/>
-              </w:rPr>
-              <w:t>доцент</w:t>
-            </w:r>
-            <w:r>
-              <w:rPr>
-                <w:sz w:val="24"/>
-                <w:szCs w:val="24"/>
-                <w:highlight w:val="magenta"/>
-              </w:rPr>
-              <w:t xml:space="preserve"> </w:t>
-            </w:r>
-            <w:r>
-              <w:rPr>
-                <w:sz w:val="24"/>
-                <w:szCs w:val="24"/>
-                <w:highlight w:val="magenta"/>
-              </w:rPr>
-              <w:t xml:space="preserve">каф. </w:t>
-            </w:r>
-            <w:r>
-              <w:rPr>
-                <w:sz w:val="24"/>
-                <w:szCs w:val="24"/>
-                <w:highlight w:val="magenta"/>
-              </w:rPr>
-              <w:t>ВТ</w:t>
+                <w:highlight w:val="green"/>
+                <w:lang w:val="en-US"/>
+              </w:rPr>
+              <w:t>${</w:t>
+            </w:r>
+            <w:proofErr w:type="spellStart"/>
+            <w:r>
+              <w:rPr>
+                <w:sz w:val="24"/>
+                <w:szCs w:val="24"/>
+                <w:highlight w:val="green"/>
+                <w:lang w:val="en-US"/>
+              </w:rPr>
+              <w:t>studentFN</w:t>
+            </w:r>
+            <w:proofErr w:type="spellEnd"/>
+            <w:r>
+              <w:rPr>
+                <w:sz w:val="24"/>
+                <w:szCs w:val="24"/>
+                <w:highlight w:val="green"/>
+                <w:lang w:val="en-US"/>
+              </w:rPr>
+              <w:t>}</w:t>
             </w:r>
           </w:p>
         </w:tc>
@@ -3865,19 +3708,11 @@
                 <w:szCs w:val="24"/>
               </w:rPr>
             </w:pPr>
-            <w:r>
-              <w:rPr>
-                <w:sz w:val="24"/>
-                <w:szCs w:val="24"/>
-              </w:rPr>
-              <w:t>Инструктируемый</w:t>
-            </w:r>
           </w:p>
         </w:tc>
         <w:tc>
           <w:tcPr>
             <w:tcW w:w="3379" w:type="dxa"/>
-            <w:gridSpan w:val="3"/>
             <w:tcBorders>
               <w:top w:val="nil"/>
               <w:left w:val="nil"/>
@@ -3887,49 +3722,13 @@
           </w:tcPr>
           <w:p>
             <w:pPr>
-              <w:pBdr>
-                <w:bottom w:val="single" w:sz="12" w:space="1" w:color="auto"/>
-              </w:pBdr>
-              <w:rPr>
-                <w:sz w:val="24"/>
-                <w:szCs w:val="24"/>
-              </w:rPr>
-            </w:pPr>
-          </w:p>
-          <w:p>
-            <w:pPr>
               <w:spacing w:line="360" w:lineRule="auto"/>
             </w:pPr>
-            <w:r>
-              <w:rPr>
-                <w:i/>
-                <w:sz w:val="18"/>
-                <w:szCs w:val="18"/>
-              </w:rPr>
-              <w:t xml:space="preserve">           </w:t>
-            </w:r>
-            <w:r>
-              <w:rPr>
-                <w:i/>
-                <w:sz w:val="18"/>
-                <w:szCs w:val="18"/>
-              </w:rPr>
-              <w:t>П</w:t>
-            </w:r>
-            <w:r>
-              <w:rPr>
-                <w:i/>
-                <w:sz w:val="18"/>
-                <w:szCs w:val="18"/>
-              </w:rPr>
-              <w:t>одпись</w:t>
-            </w:r>
           </w:p>
         </w:tc>
         <w:tc>
           <w:tcPr>
             <w:tcW w:w="3283" w:type="dxa"/>
-            <w:gridSpan w:val="2"/>
             <w:tcBorders>
               <w:top w:val="nil"/>
               <w:left w:val="nil"/>
@@ -3941,28 +3740,7 @@
             <w:pPr>
               <w:spacing w:line="360" w:lineRule="auto"/>
               <w:ind w:firstLine="0"/>
-              <w:rPr>
-                <w:sz w:val="24"/>
-                <w:szCs w:val="24"/>
-                <w:highlight w:val="yellow"/>
-              </w:rPr>
-            </w:pPr>
-            <w:r>
-              <w:rPr>
-                <w:sz w:val="24"/>
-                <w:szCs w:val="24"/>
-                <w:highlight w:val="green"/>
-              </w:rPr>
-              <w:t>Солянов В.А</w:t>
-            </w:r>
-            <w:r>
-              <w:rPr>
-                <w:sz w:val="24"/>
-                <w:szCs w:val="24"/>
-                <w:highlight w:val="green"/>
-              </w:rPr>
-              <w:t>.</w:t>
-            </w:r>
+            </w:pPr>
           </w:p>
         </w:tc>
       </w:tr>
@@ -3985,12 +3763,18 @@
                 <w:szCs w:val="24"/>
               </w:rPr>
             </w:pPr>
+            <w:r>
+              <w:rPr>
+                <w:sz w:val="24"/>
+                <w:szCs w:val="24"/>
+              </w:rPr>
+              <w:t>Техника безопасности:</w:t>
+            </w:r>
           </w:p>
         </w:tc>
         <w:tc>
           <w:tcPr>
             <w:tcW w:w="3379" w:type="dxa"/>
-            <w:gridSpan w:val="3"/>
             <w:tcBorders>
               <w:top w:val="nil"/>
               <w:left w:val="nil"/>
@@ -4007,7 +3791,6 @@
         <w:tc>
           <w:tcPr>
             <w:tcW w:w="3283" w:type="dxa"/>
-            <w:gridSpan w:val="2"/>
             <w:tcBorders>
               <w:top w:val="nil"/>
               <w:left w:val="nil"/>
@@ -4019,7 +3802,39 @@
             <w:pPr>
               <w:spacing w:line="360" w:lineRule="auto"/>
               <w:ind w:firstLine="0"/>
-            </w:pPr>
+              <w:rPr>
+                <w:highlight w:val="yellow"/>
+              </w:rPr>
+            </w:pPr>
+            <w:r>
+              <w:rPr>
+                <w:sz w:val="24"/>
+                <w:szCs w:val="24"/>
+                <w:highlight w:val="darkCyan"/>
+                <w:lang w:val="en-US"/>
+              </w:rPr>
+              <w:t>${</w:t>
+            </w:r>
+            <w:proofErr w:type="spellStart"/>
+            <w:r>
+              <w:rPr>
+                <w:sz w:val="24"/>
+                <w:szCs w:val="24"/>
+                <w:highlight w:val="darkCyan"/>
+                <w:lang w:val="en-US"/>
+              </w:rPr>
+              <w:t>currentDate</w:t>
+            </w:r>
+            <w:proofErr w:type="spellEnd"/>
+            <w:r>
+              <w:rPr>
+                <w:sz w:val="24"/>
+                <w:szCs w:val="24"/>
+                <w:highlight w:val="darkCyan"/>
+                <w:lang w:val="en-US"/>
+              </w:rPr>
+              <w:t>}</w:t>
+            </w:r>
           </w:p>
         </w:tc>
       </w:tr>
@@ -4047,14 +3862,13 @@
                 <w:sz w:val="24"/>
                 <w:szCs w:val="24"/>
               </w:rPr>
-              <w:t>Техника безопасности:</w:t>
+              <w:t>Инструктирующий</w:t>
             </w:r>
           </w:p>
         </w:tc>
         <w:tc>
           <w:tcPr>
             <w:tcW w:w="3379" w:type="dxa"/>
-            <w:gridSpan w:val="3"/>
             <w:tcBorders>
               <w:top w:val="nil"/>
               <w:left w:val="nil"/>
@@ -4064,14 +3878,48 @@
           </w:tcPr>
           <w:p>
             <w:pPr>
+              <w:pBdr>
+                <w:bottom w:val="single" w:sz="12" w:space="1" w:color="auto"/>
+              </w:pBdr>
+              <w:rPr>
+                <w:sz w:val="24"/>
+                <w:szCs w:val="24"/>
+              </w:rPr>
+            </w:pPr>
+          </w:p>
+          <w:p>
+            <w:pPr>
               <w:spacing w:line="360" w:lineRule="auto"/>
             </w:pPr>
+            <w:r>
+              <w:rPr>
+                <w:i/>
+                <w:sz w:val="18"/>
+                <w:szCs w:val="18"/>
+              </w:rPr>
+              <w:t xml:space="preserve">           </w:t>
+            </w:r>
+            <w:r>
+              <w:rPr>
+                <w:i/>
+                <w:sz w:val="18"/>
+                <w:szCs w:val="18"/>
+              </w:rPr>
+              <w:t>П</w:t>
+            </w:r>
+            <w:r>
+              <w:rPr>
+                <w:i/>
+                <w:sz w:val="18"/>
+                <w:szCs w:val="18"/>
+              </w:rPr>
+              <w:t>одпись</w:t>
+            </w:r>
           </w:p>
         </w:tc>
         <w:tc>
           <w:tcPr>
             <w:tcW w:w="3283" w:type="dxa"/>
-            <w:gridSpan w:val="2"/>
             <w:tcBorders>
               <w:top w:val="nil"/>
               <w:left w:val="nil"/>
@@ -4081,43 +3929,41 @@
           </w:tcPr>
           <w:p>
             <w:pPr>
-              <w:spacing w:line="360" w:lineRule="auto"/>
               <w:ind w:firstLine="0"/>
               <w:rPr>
-                <w:highlight w:val="yellow"/>
-              </w:rPr>
-            </w:pPr>
-            <w:r>
-              <w:rPr>
-                <w:sz w:val="24"/>
-                <w:szCs w:val="24"/>
-                <w:highlight w:val="darkCyan"/>
-              </w:rPr>
-              <w:t>«09» февраля 202</w:t>
-            </w:r>
-            <w:r>
-              <w:rPr>
-                <w:sz w:val="24"/>
-                <w:szCs w:val="24"/>
-                <w:highlight w:val="darkCyan"/>
-              </w:rPr>
-              <w:t>2</w:t>
-            </w:r>
-            <w:r>
-              <w:rPr>
-                <w:sz w:val="24"/>
-                <w:szCs w:val="24"/>
-                <w:highlight w:val="darkCyan"/>
-              </w:rPr>
-              <w:t xml:space="preserve"> </w:t>
-            </w:r>
-            <w:r>
-              <w:rPr>
-                <w:sz w:val="24"/>
-                <w:szCs w:val="24"/>
-                <w:highlight w:val="darkCyan"/>
-              </w:rPr>
-              <w:t>г.</w:t>
+                <w:sz w:val="24"/>
+                <w:szCs w:val="24"/>
+                <w:highlight w:val="magenta"/>
+              </w:rPr>
+            </w:pPr>
+            <w:r>
+              <w:rPr>
+                <w:sz w:val="24"/>
+                <w:szCs w:val="24"/>
+                <w:highlight w:val="magenta"/>
+                <w:lang w:val="en-US"/>
+              </w:rPr>
+              <w:t>${</w:t>
+            </w:r>
+            <w:proofErr w:type="spellStart"/>
+            <w:r>
+              <w:rPr>
+                <w:sz w:val="24"/>
+                <w:szCs w:val="24"/>
+                <w:highlight w:val="magenta"/>
+                <w:lang w:val="en-US"/>
+              </w:rPr>
+              <w:t>supervisorFN</w:t>
+            </w:r>
+            <w:proofErr w:type="spellEnd"/>
+            <w:r>
+              <w:rPr>
+                <w:sz w:val="24"/>
+                <w:szCs w:val="24"/>
+                <w:highlight w:val="magenta"/>
+                <w:lang w:val="en-US"/>
+              </w:rPr>
+              <w:t>}</w:t>
             </w:r>
           </w:p>
         </w:tc>
@@ -4146,14 +3992,13 @@
                 <w:sz w:val="24"/>
                 <w:szCs w:val="24"/>
               </w:rPr>
-              <w:t>Инструктирующий</w:t>
+              <w:t>Инструктируемый</w:t>
             </w:r>
           </w:p>
         </w:tc>
         <w:tc>
           <w:tcPr>
             <w:tcW w:w="3379" w:type="dxa"/>
-            <w:gridSpan w:val="3"/>
             <w:tcBorders>
               <w:top w:val="nil"/>
               <w:left w:val="nil"/>
@@ -4205,7 +4050,6 @@
         <w:tc>
           <w:tcPr>
             <w:tcW w:w="3283" w:type="dxa"/>
-            <w:gridSpan w:val="2"/>
             <w:tcBorders>
               <w:top w:val="nil"/>
               <w:left w:val="nil"/>
@@ -4215,36 +4059,40 @@
           </w:tcPr>
           <w:p>
             <w:pPr>
+              <w:spacing w:line="360" w:lineRule="auto"/>
               <w:ind w:firstLine="0"/>
               <w:rPr>
-                <w:sz w:val="24"/>
-                <w:szCs w:val="24"/>
-                <w:highlight w:val="magenta"/>
-              </w:rPr>
-            </w:pPr>
-            <w:r>
-              <w:rPr>
-                <w:sz w:val="24"/>
-                <w:szCs w:val="24"/>
-                <w:highlight w:val="magenta"/>
-              </w:rPr>
-              <w:t>Деменкова Т.А.,</w:t>
-            </w:r>
-            <w:r>
-              <w:rPr>
-                <w:sz w:val="24"/>
-                <w:szCs w:val="24"/>
-                <w:highlight w:val="magenta"/>
-              </w:rPr>
-              <w:t xml:space="preserve"> доцент каф. </w:t>
-            </w:r>
-            <w:r>
-              <w:rPr>
-                <w:sz w:val="24"/>
-                <w:szCs w:val="24"/>
-                <w:highlight w:val="magenta"/>
-              </w:rPr>
-              <w:t>ВТ</w:t>
+                <w:highlight w:val="yellow"/>
+              </w:rPr>
+            </w:pPr>
+            <w:r>
+              <w:rPr>
+                <w:sz w:val="24"/>
+                <w:szCs w:val="24"/>
+                <w:highlight w:val="green"/>
+                <w:lang w:val="en-US"/>
+              </w:rPr>
+              <w:t>${</w:t>
+            </w:r>
+            <w:proofErr w:type="spellStart"/>
+            <w:r>
+              <w:rPr>
+                <w:sz w:val="24"/>
+                <w:szCs w:val="24"/>
+                <w:highlight w:val="green"/>
+                <w:lang w:val="en-US"/>
+              </w:rPr>
+              <w:t>studentFN</w:t>
+            </w:r>
+            <w:proofErr w:type="spellEnd"/>
+            <w:r>
+              <w:rPr>
+                <w:sz w:val="24"/>
+                <w:szCs w:val="24"/>
+                <w:highlight w:val="green"/>
+                <w:lang w:val="en-US"/>
+              </w:rPr>
+              <w:t>}</w:t>
             </w:r>
           </w:p>
         </w:tc>
@@ -4263,24 +4111,12 @@
           <w:p>
             <w:pPr>
               <w:spacing w:line="360" w:lineRule="auto"/>
-              <w:rPr>
-                <w:sz w:val="24"/>
-                <w:szCs w:val="24"/>
-              </w:rPr>
-            </w:pPr>
-            <w:r>
-              <w:rPr>
-                <w:sz w:val="24"/>
-                <w:szCs w:val="24"/>
-              </w:rPr>
-              <w:t>Инструктируемый</w:t>
-            </w:r>
+            </w:pPr>
           </w:p>
         </w:tc>
         <w:tc>
           <w:tcPr>
             <w:tcW w:w="3379" w:type="dxa"/>
-            <w:gridSpan w:val="3"/>
             <w:tcBorders>
               <w:top w:val="nil"/>
               <w:left w:val="nil"/>
@@ -4290,49 +4126,13 @@
           </w:tcPr>
           <w:p>
             <w:pPr>
-              <w:pBdr>
-                <w:bottom w:val="single" w:sz="12" w:space="1" w:color="auto"/>
-              </w:pBdr>
-              <w:rPr>
-                <w:sz w:val="24"/>
-                <w:szCs w:val="24"/>
-              </w:rPr>
-            </w:pPr>
-          </w:p>
-          <w:p>
-            <w:pPr>
               <w:spacing w:line="360" w:lineRule="auto"/>
             </w:pPr>
-            <w:r>
-              <w:rPr>
-                <w:i/>
-                <w:sz w:val="18"/>
-                <w:szCs w:val="18"/>
-              </w:rPr>
-              <w:t xml:space="preserve">           </w:t>
-            </w:r>
-            <w:r>
-              <w:rPr>
-                <w:i/>
-                <w:sz w:val="18"/>
-                <w:szCs w:val="18"/>
-              </w:rPr>
-              <w:t>П</w:t>
-            </w:r>
-            <w:r>
-              <w:rPr>
-                <w:i/>
-                <w:sz w:val="18"/>
-                <w:szCs w:val="18"/>
-              </w:rPr>
-              <w:t>одпись</w:t>
-            </w:r>
           </w:p>
         </w:tc>
         <w:tc>
           <w:tcPr>
             <w:tcW w:w="3283" w:type="dxa"/>
-            <w:gridSpan w:val="2"/>
             <w:tcBorders>
               <w:top w:val="nil"/>
               <w:left w:val="nil"/>
@@ -4344,26 +4144,7 @@
             <w:pPr>
               <w:spacing w:line="360" w:lineRule="auto"/>
               <w:ind w:firstLine="0"/>
-              <w:rPr>
-                <w:highlight w:val="yellow"/>
-              </w:rPr>
-            </w:pPr>
-            <w:r>
-              <w:rPr>
-                <w:sz w:val="24"/>
-                <w:szCs w:val="24"/>
-                <w:highlight w:val="green"/>
-              </w:rPr>
-              <w:t>Солянов В.А</w:t>
-            </w:r>
-            <w:r>
-              <w:rPr>
-                <w:sz w:val="24"/>
-                <w:szCs w:val="24"/>
-                <w:highlight w:val="green"/>
-              </w:rPr>
-              <w:t>.</w:t>
-            </w:r>
+            </w:pPr>
           </w:p>
         </w:tc>
       </w:tr>
@@ -4381,13 +4162,23 @@
           <w:p>
             <w:pPr>
               <w:spacing w:line="360" w:lineRule="auto"/>
-            </w:pPr>
+              <w:rPr>
+                <w:sz w:val="24"/>
+                <w:szCs w:val="24"/>
+              </w:rPr>
+            </w:pPr>
+            <w:r>
+              <w:rPr>
+                <w:sz w:val="24"/>
+                <w:szCs w:val="24"/>
+              </w:rPr>
+              <w:t>Пожарная безопасность:</w:t>
+            </w:r>
           </w:p>
         </w:tc>
         <w:tc>
           <w:tcPr>
             <w:tcW w:w="3379" w:type="dxa"/>
-            <w:gridSpan w:val="3"/>
             <w:tcBorders>
               <w:top w:val="nil"/>
               <w:left w:val="nil"/>
@@ -4404,7 +4195,6 @@
         <w:tc>
           <w:tcPr>
             <w:tcW w:w="3283" w:type="dxa"/>
-            <w:gridSpan w:val="2"/>
             <w:tcBorders>
               <w:top w:val="nil"/>
               <w:left w:val="nil"/>
@@ -4416,7 +4206,39 @@
             <w:pPr>
               <w:spacing w:line="360" w:lineRule="auto"/>
               <w:ind w:firstLine="0"/>
-            </w:pPr>
+              <w:rPr>
+                <w:highlight w:val="yellow"/>
+              </w:rPr>
+            </w:pPr>
+            <w:r>
+              <w:rPr>
+                <w:sz w:val="24"/>
+                <w:szCs w:val="24"/>
+                <w:highlight w:val="darkCyan"/>
+                <w:lang w:val="en-US"/>
+              </w:rPr>
+              <w:t>${</w:t>
+            </w:r>
+            <w:proofErr w:type="spellStart"/>
+            <w:r>
+              <w:rPr>
+                <w:sz w:val="24"/>
+                <w:szCs w:val="24"/>
+                <w:highlight w:val="darkCyan"/>
+                <w:lang w:val="en-US"/>
+              </w:rPr>
+              <w:t>currentDate</w:t>
+            </w:r>
+            <w:proofErr w:type="spellEnd"/>
+            <w:r>
+              <w:rPr>
+                <w:sz w:val="24"/>
+                <w:szCs w:val="24"/>
+                <w:highlight w:val="darkCyan"/>
+                <w:lang w:val="en-US"/>
+              </w:rPr>
+              <w:t>}</w:t>
+            </w:r>
           </w:p>
         </w:tc>
       </w:tr>
@@ -4444,14 +4266,13 @@
                 <w:sz w:val="24"/>
                 <w:szCs w:val="24"/>
               </w:rPr>
-              <w:t>Пожарная безопасность:</w:t>
+              <w:t>Инструктирующий</w:t>
             </w:r>
           </w:p>
         </w:tc>
         <w:tc>
           <w:tcPr>
             <w:tcW w:w="3379" w:type="dxa"/>
-            <w:gridSpan w:val="3"/>
             <w:tcBorders>
               <w:top w:val="nil"/>
               <w:left w:val="nil"/>
@@ -4461,14 +4282,48 @@
           </w:tcPr>
           <w:p>
             <w:pPr>
+              <w:pBdr>
+                <w:bottom w:val="single" w:sz="12" w:space="1" w:color="auto"/>
+              </w:pBdr>
+              <w:rPr>
+                <w:sz w:val="24"/>
+                <w:szCs w:val="24"/>
+              </w:rPr>
+            </w:pPr>
+          </w:p>
+          <w:p>
+            <w:pPr>
               <w:spacing w:line="360" w:lineRule="auto"/>
             </w:pPr>
+            <w:r>
+              <w:rPr>
+                <w:i/>
+                <w:sz w:val="18"/>
+                <w:szCs w:val="18"/>
+              </w:rPr>
+              <w:t xml:space="preserve">           </w:t>
+            </w:r>
+            <w:r>
+              <w:rPr>
+                <w:i/>
+                <w:sz w:val="18"/>
+                <w:szCs w:val="18"/>
+              </w:rPr>
+              <w:t>П</w:t>
+            </w:r>
+            <w:r>
+              <w:rPr>
+                <w:i/>
+                <w:sz w:val="18"/>
+                <w:szCs w:val="18"/>
+              </w:rPr>
+              <w:t>одпись</w:t>
+            </w:r>
           </w:p>
         </w:tc>
         <w:tc>
           <w:tcPr>
             <w:tcW w:w="3283" w:type="dxa"/>
-            <w:gridSpan w:val="2"/>
             <w:tcBorders>
               <w:top w:val="nil"/>
               <w:left w:val="nil"/>
@@ -4478,9 +4333,10 @@
           </w:tcPr>
           <w:p>
             <w:pPr>
-              <w:spacing w:line="360" w:lineRule="auto"/>
               <w:ind w:firstLine="0"/>
               <w:rPr>
+                <w:sz w:val="24"/>
+                <w:szCs w:val="24"/>
                 <w:highlight w:val="yellow"/>
               </w:rPr>
             </w:pPr>
@@ -4488,33 +4344,30 @@
               <w:rPr>
                 <w:sz w:val="24"/>
                 <w:szCs w:val="24"/>
-                <w:highlight w:val="darkCyan"/>
-              </w:rPr>
-              <w:t>«09» февраля 202</w:t>
-            </w:r>
-            <w:r>
-              <w:rPr>
-                <w:sz w:val="24"/>
-                <w:szCs w:val="24"/>
-                <w:highlight w:val="darkCyan"/>
-              </w:rPr>
-              <w:t>2</w:t>
-            </w:r>
-            <w:r>
-              <w:rPr>
-                <w:sz w:val="24"/>
-                <w:szCs w:val="24"/>
-                <w:highlight w:val="darkCyan"/>
-              </w:rPr>
-              <w:t xml:space="preserve"> </w:t>
-            </w:r>
-            <w:r>
-              <w:rPr>
-                <w:sz w:val="24"/>
-                <w:szCs w:val="24"/>
-                <w:highlight w:val="darkCyan"/>
-              </w:rPr>
-              <w:t>г.</w:t>
+                <w:highlight w:val="magenta"/>
+                <w:lang w:val="en-US"/>
+              </w:rPr>
+              <w:t>${</w:t>
+            </w:r>
+            <w:proofErr w:type="spellStart"/>
+            <w:r>
+              <w:rPr>
+                <w:sz w:val="24"/>
+                <w:szCs w:val="24"/>
+                <w:highlight w:val="magenta"/>
+                <w:lang w:val="en-US"/>
+              </w:rPr>
+              <w:t>supervisorFN</w:t>
+            </w:r>
+            <w:proofErr w:type="spellEnd"/>
+            <w:r>
+              <w:rPr>
+                <w:sz w:val="24"/>
+                <w:szCs w:val="24"/>
+                <w:highlight w:val="magenta"/>
+                <w:lang w:val="en-US"/>
+              </w:rPr>
+              <w:t>}</w:t>
             </w:r>
           </w:p>
         </w:tc>
@@ -4543,14 +4396,13 @@
                 <w:sz w:val="24"/>
                 <w:szCs w:val="24"/>
               </w:rPr>
-              <w:t>Инструктирующий</w:t>
+              <w:t>Инструктируемый</w:t>
             </w:r>
           </w:p>
         </w:tc>
         <w:tc>
           <w:tcPr>
             <w:tcW w:w="3379" w:type="dxa"/>
-            <w:gridSpan w:val="3"/>
             <w:tcBorders>
               <w:top w:val="nil"/>
               <w:left w:val="nil"/>
@@ -4602,6 +4454,57 @@
         <w:tc>
           <w:tcPr>
             <w:tcW w:w="3283" w:type="dxa"/>
+            <w:tcBorders>
+              <w:top w:val="nil"/>
+              <w:left w:val="nil"/>
+              <w:bottom w:val="nil"/>
+              <w:right w:val="nil"/>
+            </w:tcBorders>
+          </w:tcPr>
+          <w:p>
+            <w:pPr>
+              <w:spacing w:line="360" w:lineRule="auto"/>
+              <w:ind w:firstLine="0"/>
+              <w:rPr>
+                <w:highlight w:val="yellow"/>
+              </w:rPr>
+            </w:pPr>
+            <w:r>
+              <w:rPr>
+                <w:sz w:val="24"/>
+                <w:szCs w:val="24"/>
+                <w:highlight w:val="green"/>
+                <w:lang w:val="en-US"/>
+              </w:rPr>
+              <w:t>${</w:t>
+            </w:r>
+            <w:proofErr w:type="spellStart"/>
+            <w:r>
+              <w:rPr>
+                <w:sz w:val="24"/>
+                <w:szCs w:val="24"/>
+                <w:highlight w:val="green"/>
+                <w:lang w:val="en-US"/>
+              </w:rPr>
+              <w:t>studentFN</w:t>
+            </w:r>
+            <w:proofErr w:type="spellEnd"/>
+            <w:r>
+              <w:rPr>
+                <w:sz w:val="24"/>
+                <w:szCs w:val="24"/>
+                <w:highlight w:val="green"/>
+                <w:lang w:val="en-US"/>
+              </w:rPr>
+              <w:t>}</w:t>
+            </w:r>
+          </w:p>
+        </w:tc>
+      </w:tr>
+      <w:tr>
+        <w:tc>
+          <w:tcPr>
+            <w:tcW w:w="6748" w:type="dxa"/>
             <w:gridSpan w:val="2"/>
             <w:tcBorders>
               <w:top w:val="nil"/>
@@ -4612,36 +4515,108 @@
           </w:tcPr>
           <w:p>
             <w:pPr>
+              <w:spacing w:line="360" w:lineRule="auto"/>
+              <w:rPr>
+                <w:b/>
+                <w:sz w:val="24"/>
+                <w:szCs w:val="24"/>
+              </w:rPr>
+            </w:pPr>
+          </w:p>
+        </w:tc>
+        <w:tc>
+          <w:tcPr>
+            <w:tcW w:w="3283" w:type="dxa"/>
+            <w:tcBorders>
+              <w:top w:val="nil"/>
+              <w:left w:val="nil"/>
+              <w:bottom w:val="nil"/>
+              <w:right w:val="nil"/>
+            </w:tcBorders>
+          </w:tcPr>
+          <w:p>
+            <w:pPr>
+              <w:spacing w:line="360" w:lineRule="auto"/>
               <w:ind w:firstLine="0"/>
               <w:rPr>
                 <w:sz w:val="24"/>
                 <w:szCs w:val="24"/>
-                <w:highlight w:val="yellow"/>
-              </w:rPr>
-            </w:pPr>
-            <w:r>
-              <w:rPr>
-                <w:sz w:val="24"/>
-                <w:szCs w:val="24"/>
-                <w:highlight w:val="magenta"/>
-              </w:rPr>
-              <w:t>Деменкова Т.А.,</w:t>
-            </w:r>
-            <w:r>
-              <w:rPr>
-                <w:sz w:val="24"/>
-                <w:szCs w:val="24"/>
-                <w:highlight w:val="magenta"/>
-              </w:rPr>
-              <w:t xml:space="preserve"> доцент каф. </w:t>
-            </w:r>
-            <w:r>
-              <w:rPr>
-                <w:sz w:val="24"/>
-                <w:szCs w:val="24"/>
-                <w:highlight w:val="magenta"/>
-              </w:rPr>
-              <w:t>ВТ</w:t>
+              </w:rPr>
+            </w:pPr>
+          </w:p>
+        </w:tc>
+      </w:tr>
+      <w:tr>
+        <w:tc>
+          <w:tcPr>
+            <w:tcW w:w="6748" w:type="dxa"/>
+            <w:gridSpan w:val="2"/>
+            <w:tcBorders>
+              <w:top w:val="nil"/>
+              <w:left w:val="nil"/>
+              <w:bottom w:val="nil"/>
+              <w:right w:val="nil"/>
+            </w:tcBorders>
+          </w:tcPr>
+          <w:p>
+            <w:pPr>
+              <w:spacing w:line="360" w:lineRule="auto"/>
+            </w:pPr>
+            <w:r>
+              <w:rPr>
+                <w:sz w:val="24"/>
+                <w:szCs w:val="24"/>
+              </w:rPr>
+              <w:t>С правилами внутреннего распорядка ознакомлен:</w:t>
+            </w:r>
+          </w:p>
+        </w:tc>
+        <w:tc>
+          <w:tcPr>
+            <w:tcW w:w="3283" w:type="dxa"/>
+            <w:tcBorders>
+              <w:top w:val="nil"/>
+              <w:left w:val="nil"/>
+              <w:bottom w:val="nil"/>
+              <w:right w:val="nil"/>
+            </w:tcBorders>
+          </w:tcPr>
+          <w:p>
+            <w:pPr>
+              <w:spacing w:line="360" w:lineRule="auto"/>
+              <w:ind w:firstLine="0"/>
+              <w:rPr>
+                <w:highlight w:val="darkCyan"/>
+              </w:rPr>
+            </w:pPr>
+            <w:r>
+              <w:rPr>
+                <w:sz w:val="24"/>
+                <w:szCs w:val="24"/>
+                <w:highlight w:val="darkCyan"/>
+                <w:lang w:val="en-US"/>
+              </w:rPr>
+              <w:t>${</w:t>
+            </w:r>
+            <w:proofErr w:type="spellStart"/>
+            <w:r>
+              <w:rPr>
+                <w:sz w:val="24"/>
+                <w:szCs w:val="24"/>
+                <w:highlight w:val="darkCyan"/>
+                <w:lang w:val="en-US"/>
+              </w:rPr>
+              <w:t>currentDate</w:t>
+            </w:r>
+            <w:proofErr w:type="spellEnd"/>
+            <w:r>
+              <w:rPr>
+                <w:sz w:val="24"/>
+                <w:szCs w:val="24"/>
+                <w:highlight w:val="darkCyan"/>
+                <w:lang w:val="en-US"/>
+              </w:rPr>
+              <w:t>}</w:t>
             </w:r>
           </w:p>
         </w:tc>
@@ -4665,19 +4640,11 @@
                 <w:szCs w:val="24"/>
               </w:rPr>
             </w:pPr>
-            <w:r>
-              <w:rPr>
-                <w:sz w:val="24"/>
-                <w:szCs w:val="24"/>
-              </w:rPr>
-              <w:t>Инструктируемый</w:t>
-            </w:r>
           </w:p>
         </w:tc>
         <w:tc>
           <w:tcPr>
             <w:tcW w:w="3379" w:type="dxa"/>
-            <w:gridSpan w:val="3"/>
             <w:tcBorders>
               <w:top w:val="nil"/>
               <w:left w:val="nil"/>
@@ -4729,7 +4696,6 @@
         <w:tc>
           <w:tcPr>
             <w:tcW w:w="3283" w:type="dxa"/>
-            <w:gridSpan w:val="2"/>
             <w:tcBorders>
               <w:top w:val="nil"/>
               <w:left w:val="nil"/>
@@ -4742,260 +4708,37 @@
               <w:spacing w:line="360" w:lineRule="auto"/>
               <w:ind w:firstLine="0"/>
               <w:rPr>
-                <w:highlight w:val="yellow"/>
-              </w:rPr>
-            </w:pPr>
-            <w:r>
-              <w:rPr>
-                <w:sz w:val="24"/>
-                <w:szCs w:val="24"/>
                 <w:highlight w:val="green"/>
               </w:rPr>
-              <w:t>Солянов В.А</w:t>
-            </w:r>
+            </w:pPr>
             <w:r>
               <w:rPr>
                 <w:sz w:val="24"/>
                 <w:szCs w:val="24"/>
                 <w:highlight w:val="green"/>
-              </w:rPr>
-              <w:t>.</w:t>
-            </w:r>
-          </w:p>
-        </w:tc>
-      </w:tr>
-      <w:tr>
-        <w:tc>
-          <w:tcPr>
-            <w:tcW w:w="6748" w:type="dxa"/>
-            <w:gridSpan w:val="4"/>
-            <w:tcBorders>
-              <w:top w:val="nil"/>
-              <w:left w:val="nil"/>
-              <w:bottom w:val="nil"/>
-              <w:right w:val="nil"/>
-            </w:tcBorders>
-          </w:tcPr>
-          <w:p>
-            <w:pPr>
-              <w:spacing w:line="360" w:lineRule="auto"/>
-              <w:rPr>
-                <w:b/>
-                <w:sz w:val="24"/>
-                <w:szCs w:val="24"/>
-              </w:rPr>
-            </w:pPr>
-          </w:p>
-        </w:tc>
-        <w:tc>
-          <w:tcPr>
-            <w:tcW w:w="3283" w:type="dxa"/>
-            <w:gridSpan w:val="2"/>
-            <w:tcBorders>
-              <w:top w:val="nil"/>
-              <w:left w:val="nil"/>
-              <w:bottom w:val="nil"/>
-              <w:right w:val="nil"/>
-            </w:tcBorders>
-          </w:tcPr>
-          <w:p>
-            <w:pPr>
-              <w:spacing w:line="360" w:lineRule="auto"/>
-              <w:ind w:firstLine="0"/>
-              <w:rPr>
-                <w:sz w:val="24"/>
-                <w:szCs w:val="24"/>
-              </w:rPr>
-            </w:pPr>
-          </w:p>
-        </w:tc>
-      </w:tr>
-      <w:tr>
-        <w:tc>
-          <w:tcPr>
-            <w:tcW w:w="6748" w:type="dxa"/>
-            <w:gridSpan w:val="4"/>
-            <w:tcBorders>
-              <w:top w:val="nil"/>
-              <w:left w:val="nil"/>
-              <w:bottom w:val="nil"/>
-              <w:right w:val="nil"/>
-            </w:tcBorders>
-          </w:tcPr>
-          <w:p>
-            <w:pPr>
-              <w:spacing w:line="360" w:lineRule="auto"/>
-            </w:pPr>
-            <w:r>
-              <w:rPr>
-                <w:sz w:val="24"/>
-                <w:szCs w:val="24"/>
-              </w:rPr>
-              <w:t>С правилами внутреннего распорядка ознакомлен:</w:t>
-            </w:r>
-          </w:p>
-        </w:tc>
-        <w:tc>
-          <w:tcPr>
-            <w:tcW w:w="3283" w:type="dxa"/>
-            <w:gridSpan w:val="2"/>
-            <w:tcBorders>
-              <w:top w:val="nil"/>
-              <w:left w:val="nil"/>
-              <w:bottom w:val="nil"/>
-              <w:right w:val="nil"/>
-            </w:tcBorders>
-          </w:tcPr>
-          <w:p>
-            <w:pPr>
-              <w:spacing w:line="360" w:lineRule="auto"/>
-              <w:ind w:firstLine="0"/>
-              <w:rPr>
-                <w:highlight w:val="darkCyan"/>
-              </w:rPr>
-            </w:pPr>
-            <w:r>
-              <w:rPr>
-                <w:sz w:val="24"/>
-                <w:szCs w:val="24"/>
-                <w:highlight w:val="darkCyan"/>
-              </w:rPr>
-              <w:t>«09» февраля 202</w:t>
-            </w:r>
-            <w:r>
-              <w:rPr>
-                <w:sz w:val="24"/>
-                <w:szCs w:val="24"/>
-                <w:highlight w:val="darkCyan"/>
-              </w:rPr>
-              <w:t>2</w:t>
-            </w:r>
-            <w:r>
-              <w:rPr>
-                <w:sz w:val="24"/>
-                <w:szCs w:val="24"/>
-                <w:highlight w:val="darkCyan"/>
-              </w:rPr>
-              <w:t xml:space="preserve"> </w:t>
-            </w:r>
-            <w:r>
-              <w:rPr>
-                <w:sz w:val="24"/>
-                <w:szCs w:val="24"/>
-                <w:highlight w:val="darkCyan"/>
-              </w:rPr>
-              <w:t>г.</w:t>
-            </w:r>
-          </w:p>
-        </w:tc>
-      </w:tr>
-      <w:tr>
-        <w:tc>
-          <w:tcPr>
-            <w:tcW w:w="3369" w:type="dxa"/>
-            <w:tcBorders>
-              <w:top w:val="nil"/>
-              <w:left w:val="nil"/>
-              <w:bottom w:val="nil"/>
-              <w:right w:val="nil"/>
-            </w:tcBorders>
-          </w:tcPr>
-          <w:p>
-            <w:pPr>
-              <w:spacing w:line="360" w:lineRule="auto"/>
-              <w:rPr>
-                <w:sz w:val="24"/>
-                <w:szCs w:val="24"/>
-              </w:rPr>
-            </w:pPr>
-          </w:p>
-        </w:tc>
-        <w:tc>
-          <w:tcPr>
-            <w:tcW w:w="3379" w:type="dxa"/>
-            <w:gridSpan w:val="3"/>
-            <w:tcBorders>
-              <w:top w:val="nil"/>
-              <w:left w:val="nil"/>
-              <w:bottom w:val="nil"/>
-              <w:right w:val="nil"/>
-            </w:tcBorders>
-          </w:tcPr>
-          <w:p>
-            <w:pPr>
-              <w:pBdr>
-                <w:bottom w:val="single" w:sz="12" w:space="1" w:color="auto"/>
-              </w:pBdr>
-              <w:rPr>
-                <w:sz w:val="24"/>
-                <w:szCs w:val="24"/>
-              </w:rPr>
-            </w:pPr>
-          </w:p>
-          <w:p>
-            <w:pPr>
-              <w:spacing w:line="360" w:lineRule="auto"/>
-            </w:pPr>
-            <w:r>
-              <w:rPr>
-                <w:i/>
-                <w:sz w:val="18"/>
-                <w:szCs w:val="18"/>
-              </w:rPr>
-              <w:t xml:space="preserve">           </w:t>
-            </w:r>
-            <w:r>
-              <w:rPr>
-                <w:i/>
-                <w:sz w:val="18"/>
-                <w:szCs w:val="18"/>
-              </w:rPr>
-              <w:t>П</w:t>
-            </w:r>
-            <w:r>
-              <w:rPr>
-                <w:i/>
-                <w:sz w:val="18"/>
-                <w:szCs w:val="18"/>
-              </w:rPr>
-              <w:t>одпись</w:t>
-            </w:r>
-          </w:p>
-        </w:tc>
-        <w:tc>
-          <w:tcPr>
-            <w:tcW w:w="3283" w:type="dxa"/>
-            <w:gridSpan w:val="2"/>
-            <w:tcBorders>
-              <w:top w:val="nil"/>
-              <w:left w:val="nil"/>
-              <w:bottom w:val="nil"/>
-              <w:right w:val="nil"/>
-            </w:tcBorders>
-          </w:tcPr>
-          <w:p>
-            <w:pPr>
-              <w:spacing w:line="360" w:lineRule="auto"/>
-              <w:ind w:firstLine="0"/>
-              <w:rPr>
+                <w:lang w:val="en-US"/>
+              </w:rPr>
+              <w:t>${</w:t>
+            </w:r>
+            <w:proofErr w:type="spellStart"/>
+            <w:r>
+              <w:rPr>
+                <w:sz w:val="24"/>
+                <w:szCs w:val="24"/>
                 <w:highlight w:val="green"/>
-              </w:rPr>
-            </w:pPr>
+                <w:lang w:val="en-US"/>
+              </w:rPr>
+              <w:t>studentFN</w:t>
+            </w:r>
+            <w:proofErr w:type="spellEnd"/>
             <w:r>
               <w:rPr>
                 <w:sz w:val="24"/>
                 <w:szCs w:val="24"/>
                 <w:highlight w:val="green"/>
-              </w:rPr>
-              <w:t>Солянов В.А</w:t>
-            </w:r>
-            <w:r>
-              <w:rPr>
-                <w:sz w:val="24"/>
-                <w:szCs w:val="24"/>
-                <w:highlight w:val="green"/>
-              </w:rPr>
-              <w:t>.</w:t>
+                <w:lang w:val="en-US"/>
+              </w:rPr>
+              <w:t>}</w:t>
             </w:r>
           </w:p>
         </w:tc>
@@ -5259,7 +5002,7 @@
           <w:szCs w:val="26"/>
         </w:rPr>
       </w:pPr>
-      <w:bookmarkStart w:id="0" w:name="bookmark1"/>
+      <w:bookmarkStart w:id="2" w:name="bookmark1"/>
       <w:r>
         <w:rPr>
           <w:rFonts w:ascii="Times New Roman" w:eastAsia="Calibri" w:hAnsi="Times New Roman" w:cs="Times New Roman"/>
@@ -5285,9 +5028,11 @@
           <w:sz w:val="26"/>
           <w:szCs w:val="26"/>
           <w:highlight w:val="darkYellow"/>
-        </w:rPr>
-        <w:t>ОЗНАКОМИТЕЛЬНОЙ</w:t>
-      </w:r>
+          <w:lang w:val="en-US"/>
+        </w:rPr>
+        <w:t>${</w:t>
+      </w:r>
+      <w:proofErr w:type="spellStart"/>
       <w:r>
         <w:rPr>
           <w:rFonts w:ascii="Times New Roman" w:eastAsia="Calibri" w:hAnsi="Times New Roman" w:cs="Times New Roman"/>
@@ -5295,11 +5040,24 @@
           <w:sz w:val="26"/>
           <w:szCs w:val="26"/>
           <w:highlight w:val="darkYellow"/>
-        </w:rPr>
-        <w:t xml:space="preserve"> ПРАКТИКИ</w:t>
+          <w:lang w:val="en-US"/>
+        </w:rPr>
+        <w:t>practiceName</w:t>
+      </w:r>
+      <w:proofErr w:type="spellEnd"/>
+      <w:r>
+        <w:rPr>
+          <w:rFonts w:ascii="Times New Roman" w:eastAsia="Calibri" w:hAnsi="Times New Roman" w:cs="Times New Roman"/>
+          <w:b/>
+          <w:sz w:val="26"/>
+          <w:szCs w:val="26"/>
+          <w:highlight w:val="darkYellow"/>
+          <w:lang w:val="en-US"/>
+        </w:rPr>
+        <w:t>}</w:t>
       </w:r>
     </w:p>
-    <w:bookmarkEnd w:id="0"/>
+    <w:bookmarkEnd w:id="2"/>
     <w:p>
       <w:pPr>
         <w:widowControl w:val="0"/>
@@ -5330,24 +5088,28 @@
           <w:sz w:val="24"/>
           <w:highlight w:val="green"/>
         </w:rPr>
-        <w:t>Солянова В.А</w:t>
-      </w:r>
+        <w:t>${</w:t>
+      </w:r>
+      <w:proofErr w:type="spellStart"/>
       <w:r>
         <w:rPr>
           <w:rFonts w:ascii="Times New Roman" w:eastAsia="Times New Roman" w:hAnsi="Times New Roman" w:cs="Times New Roman"/>
           <w:iCs/>
           <w:sz w:val="24"/>
           <w:highlight w:val="green"/>
-        </w:rPr>
-        <w:t>.</w:t>
-      </w:r>
+          <w:lang w:val="en-US"/>
+        </w:rPr>
+        <w:t>studentFN</w:t>
+      </w:r>
+      <w:proofErr w:type="spellEnd"/>
       <w:r>
         <w:rPr>
           <w:rFonts w:ascii="Times New Roman" w:eastAsia="Times New Roman" w:hAnsi="Times New Roman" w:cs="Times New Roman"/>
           <w:iCs/>
           <w:sz w:val="24"/>
-        </w:rPr>
-        <w:t xml:space="preserve"> </w:t>
+          <w:highlight w:val="green"/>
+        </w:rPr>
+        <w:t>}</w:t>
       </w:r>
       <w:r>
         <w:rPr>
@@ -5355,7 +5117,40 @@
           <w:iCs/>
           <w:sz w:val="24"/>
         </w:rPr>
-        <w:t>1</w:t>
+        <w:t xml:space="preserve"> </w:t>
+      </w:r>
+      <w:r>
+        <w:rPr>
+          <w:rFonts w:ascii="Times New Roman" w:eastAsia="Times New Roman" w:hAnsi="Times New Roman" w:cs="Times New Roman"/>
+          <w:bCs/>
+          <w:iCs/>
+          <w:sz w:val="24"/>
+          <w:highlight w:val="yellow"/>
+        </w:rPr>
+        <w:t>${</w:t>
+      </w:r>
+      <w:proofErr w:type="spellStart"/>
+      <w:r>
+        <w:rPr>
+          <w:rFonts w:ascii="Times New Roman" w:eastAsia="Times New Roman" w:hAnsi="Times New Roman" w:cs="Times New Roman"/>
+          <w:bCs/>
+          <w:iCs/>
+          <w:sz w:val="24"/>
+          <w:highlight w:val="yellow"/>
+          <w:lang w:val="en-US"/>
+        </w:rPr>
+        <w:t>courseNum</w:t>
+      </w:r>
+      <w:proofErr w:type="spellEnd"/>
+      <w:r>
+        <w:rPr>
+          <w:rFonts w:ascii="Times New Roman" w:eastAsia="Times New Roman" w:hAnsi="Times New Roman" w:cs="Times New Roman"/>
+          <w:bCs/>
+          <w:iCs/>
+          <w:sz w:val="24"/>
+          <w:highlight w:val="yellow"/>
+        </w:rPr>
+        <w:t>}</w:t>
       </w:r>
       <w:r>
         <w:rPr>
@@ -5363,7 +5158,40 @@
           <w:iCs/>
           <w:sz w:val="24"/>
         </w:rPr>
-        <w:t xml:space="preserve"> курса группы И</w:t>
+        <w:t xml:space="preserve"> курса группы </w:t>
+      </w:r>
+      <w:r>
+        <w:rPr>
+          <w:rFonts w:ascii="Times New Roman" w:eastAsia="Times New Roman" w:hAnsi="Times New Roman" w:cs="Times New Roman"/>
+          <w:bCs/>
+          <w:iCs/>
+          <w:sz w:val="24"/>
+          <w:highlight w:val="yellow"/>
+        </w:rPr>
+        <w:t>${</w:t>
+      </w:r>
+      <w:proofErr w:type="spellStart"/>
+      <w:r>
+        <w:rPr>
+          <w:rFonts w:ascii="Times New Roman" w:eastAsia="Times New Roman" w:hAnsi="Times New Roman" w:cs="Times New Roman"/>
+          <w:bCs/>
+          <w:iCs/>
+          <w:sz w:val="24"/>
+          <w:highlight w:val="yellow"/>
+          <w:lang w:val="en-US"/>
+        </w:rPr>
+        <w:t>groupName</w:t>
+      </w:r>
+      <w:proofErr w:type="spellEnd"/>
+      <w:r>
+        <w:rPr>
+          <w:rFonts w:ascii="Times New Roman" w:eastAsia="Times New Roman" w:hAnsi="Times New Roman" w:cs="Times New Roman"/>
+          <w:bCs/>
+          <w:iCs/>
+          <w:sz w:val="24"/>
+          <w:highlight w:val="yellow"/>
+        </w:rPr>
+        <w:t>}</w:t>
       </w:r>
       <w:r>
         <w:rPr>
@@ -5371,63 +5199,77 @@
           <w:iCs/>
           <w:sz w:val="24"/>
         </w:rPr>
-        <w:t>В</w:t>
+        <w:t xml:space="preserve"> очной формы обучения, обучающегося по направлению подготовки </w:t>
       </w:r>
       <w:r>
         <w:rPr>
           <w:rFonts w:ascii="Times New Roman" w:eastAsia="Times New Roman" w:hAnsi="Times New Roman" w:cs="Times New Roman"/>
           <w:iCs/>
           <w:sz w:val="24"/>
-        </w:rPr>
-        <w:t>М</w:t>
-      </w:r>
+          <w:highlight w:val="yellow"/>
+        </w:rPr>
+        <w:t>${</w:t>
+      </w:r>
+      <w:proofErr w:type="spellStart"/>
       <w:r>
         <w:rPr>
           <w:rFonts w:ascii="Times New Roman" w:eastAsia="Times New Roman" w:hAnsi="Times New Roman" w:cs="Times New Roman"/>
           <w:iCs/>
           <w:sz w:val="24"/>
-        </w:rPr>
-        <w:t>О-0</w:t>
-      </w:r>
+          <w:highlight w:val="yellow"/>
+          <w:lang w:val="en-US"/>
+        </w:rPr>
+        <w:t>directionNum</w:t>
+      </w:r>
+      <w:proofErr w:type="spellEnd"/>
       <w:r>
         <w:rPr>
           <w:rFonts w:ascii="Times New Roman" w:eastAsia="Times New Roman" w:hAnsi="Times New Roman" w:cs="Times New Roman"/>
           <w:iCs/>
           <w:sz w:val="24"/>
-        </w:rPr>
-        <w:t>1</w:t>
+          <w:highlight w:val="yellow"/>
+        </w:rPr>
+        <w:t xml:space="preserve">} </w:t>
       </w:r>
       <w:r>
         <w:rPr>
           <w:rFonts w:ascii="Times New Roman" w:eastAsia="Times New Roman" w:hAnsi="Times New Roman" w:cs="Times New Roman"/>
           <w:iCs/>
           <w:sz w:val="24"/>
-        </w:rPr>
-        <w:t>-</w:t>
-      </w:r>
+          <w:highlight w:val="yellow"/>
+        </w:rPr>
+        <w:t>${</w:t>
+      </w:r>
+      <w:proofErr w:type="spellStart"/>
       <w:r>
         <w:rPr>
           <w:rFonts w:ascii="Times New Roman" w:eastAsia="Times New Roman" w:hAnsi="Times New Roman" w:cs="Times New Roman"/>
           <w:iCs/>
           <w:sz w:val="24"/>
-        </w:rPr>
-        <w:t>2</w:t>
+          <w:highlight w:val="yellow"/>
+          <w:lang w:val="en-US"/>
+        </w:rPr>
+        <w:t>directionN</w:t>
       </w:r>
       <w:r>
         <w:rPr>
           <w:rFonts w:ascii="Times New Roman" w:eastAsia="Times New Roman" w:hAnsi="Times New Roman" w:cs="Times New Roman"/>
           <w:iCs/>
           <w:sz w:val="24"/>
-        </w:rPr>
-        <w:t>1</w:t>
-      </w:r>
+          <w:highlight w:val="yellow"/>
+          <w:lang w:val="en-US"/>
+        </w:rPr>
+        <w:t>ame</w:t>
+      </w:r>
+      <w:proofErr w:type="spellEnd"/>
       <w:r>
         <w:rPr>
           <w:rFonts w:ascii="Times New Roman" w:eastAsia="Times New Roman" w:hAnsi="Times New Roman" w:cs="Times New Roman"/>
           <w:iCs/>
           <w:sz w:val="24"/>
-        </w:rPr>
-        <w:t xml:space="preserve"> очной формы обучения, обучающегося по направлению подготовки </w:t>
+          <w:highlight w:val="yellow"/>
+        </w:rPr>
+        <w:t>}</w:t>
       </w:r>
       <w:r>
         <w:rPr>
@@ -5435,7 +5277,78 @@
           <w:iCs/>
           <w:sz w:val="24"/>
         </w:rPr>
-        <w:t>09.04.01 Информатика и вычислительная техника, профиль «Архитектура вычислительной техники и информационных систем».</w:t>
+        <w:t xml:space="preserve">, </w:t>
+      </w:r>
+      <w:r>
+        <w:rPr>
+          <w:rFonts w:ascii="Times New Roman" w:eastAsia="Times New Roman" w:hAnsi="Times New Roman" w:cs="Times New Roman"/>
+          <w:iCs/>
+          <w:sz w:val="24"/>
+        </w:rPr>
+        <w:t>профиль</w:t>
+      </w:r>
+      <w:r>
+        <w:rPr>
+          <w:rFonts w:ascii="Times New Roman" w:eastAsia="Times New Roman" w:hAnsi="Times New Roman" w:cs="Times New Roman"/>
+          <w:iCs/>
+          <w:sz w:val="24"/>
+        </w:rPr>
+        <w:t xml:space="preserve"> «</w:t>
+      </w:r>
+      <w:r>
+        <w:rPr>
+          <w:rFonts w:ascii="Times New Roman" w:eastAsia="Times New Roman" w:hAnsi="Times New Roman" w:cs="Times New Roman"/>
+          <w:iCs/>
+          <w:sz w:val="24"/>
+          <w:highlight w:val="red"/>
+        </w:rPr>
+        <w:t>$</w:t>
+      </w:r>
+      <w:r>
+        <w:rPr>
+          <w:rFonts w:ascii="Times New Roman" w:eastAsia="Times New Roman" w:hAnsi="Times New Roman" w:cs="Times New Roman"/>
+          <w:iCs/>
+          <w:sz w:val="24"/>
+          <w:highlight w:val="red"/>
+        </w:rPr>
+        <w:t>{</w:t>
+      </w:r>
+      <w:proofErr w:type="spellStart"/>
+      <w:r>
+        <w:rPr>
+          <w:rFonts w:ascii="Times New Roman" w:eastAsia="Times New Roman" w:hAnsi="Times New Roman" w:cs="Times New Roman"/>
+          <w:iCs/>
+          <w:sz w:val="24"/>
+          <w:highlight w:val="red"/>
+          <w:lang w:val="en-US"/>
+        </w:rPr>
+        <w:t>profileName</w:t>
+      </w:r>
+      <w:proofErr w:type="spellEnd"/>
+      <w:r>
+        <w:rPr>
+          <w:rFonts w:ascii="Times New Roman" w:eastAsia="Times New Roman" w:hAnsi="Times New Roman" w:cs="Times New Roman"/>
+          <w:iCs/>
+          <w:sz w:val="24"/>
+          <w:highlight w:val="red"/>
+        </w:rPr>
+        <w:t>}</w:t>
+      </w:r>
+      <w:r>
+        <w:rPr>
+          <w:rFonts w:ascii="Times New Roman" w:eastAsia="Times New Roman" w:hAnsi="Times New Roman" w:cs="Times New Roman"/>
+          <w:iCs/>
+          <w:sz w:val="24"/>
+        </w:rPr>
+        <w:t>»</w:t>
+      </w:r>
+      <w:r>
+        <w:rPr>
+          <w:rFonts w:ascii="Times New Roman" w:eastAsia="Times New Roman" w:hAnsi="Times New Roman" w:cs="Times New Roman"/>
+          <w:iCs/>
+          <w:sz w:val="24"/>
+        </w:rPr>
+        <w:t>.</w:t>
       </w:r>
     </w:p>
     <w:p>
@@ -6049,8 +5962,9 @@
           <w:szCs w:val="27"/>
           <w:highlight w:val="magenta"/>
         </w:rPr>
-        <w:t>Деменкова Т.А</w:t>
-      </w:r>
+        <w:t>${</w:t>
+      </w:r>
+      <w:proofErr w:type="spellStart"/>
       <w:r>
         <w:rPr>
           <w:rFonts w:ascii="Times New Roman" w:eastAsia="Times New Roman" w:hAnsi="Times New Roman" w:cs="Times New Roman"/>
@@ -6058,9 +5972,11 @@
           <w:sz w:val="27"/>
           <w:szCs w:val="27"/>
           <w:highlight w:val="magenta"/>
-        </w:rPr>
-        <w:t>.</w:t>
-      </w:r>
+          <w:lang w:val="en-US"/>
+        </w:rPr>
+        <w:t>supervisorFN</w:t>
+      </w:r>
+      <w:proofErr w:type="spellEnd"/>
       <w:r>
         <w:rPr>
           <w:rFonts w:ascii="Times New Roman" w:eastAsia="Times New Roman" w:hAnsi="Times New Roman" w:cs="Times New Roman"/>
@@ -6069,7 +5985,7 @@
           <w:szCs w:val="27"/>
           <w:highlight w:val="magenta"/>
         </w:rPr>
-        <w:t>, к.</w:t>
+        <w:t>}</w:t>
       </w:r>
       <w:r>
         <w:rPr>
@@ -6077,27 +5993,6 @@
           <w:bCs/>
           <w:sz w:val="27"/>
           <w:szCs w:val="27"/>
-          <w:highlight w:val="magenta"/>
-        </w:rPr>
-        <w:t>т</w:t>
-      </w:r>
-      <w:r>
-        <w:rPr>
-          <w:rFonts w:ascii="Times New Roman" w:eastAsia="Times New Roman" w:hAnsi="Times New Roman" w:cs="Times New Roman"/>
-          <w:bCs/>
-          <w:sz w:val="27"/>
-          <w:szCs w:val="27"/>
-          <w:highlight w:val="magenta"/>
-        </w:rPr>
-        <w:t>.н., доцент</w:t>
-      </w:r>
-      <w:r>
-        <w:rPr>
-          <w:rFonts w:ascii="Times New Roman" w:eastAsia="Times New Roman" w:hAnsi="Times New Roman" w:cs="Times New Roman"/>
-          <w:bCs/>
-          <w:sz w:val="27"/>
-          <w:szCs w:val="27"/>
-          <w:highlight w:val="magenta"/>
         </w:rPr>
         <w:t>/</w:t>
       </w:r>
@@ -6141,9 +6036,11 @@
           <w:sz w:val="27"/>
           <w:szCs w:val="27"/>
           <w:highlight w:val="green"/>
-        </w:rPr>
-        <w:t>Солянов В.А</w:t>
-      </w:r>
+          <w:lang w:val="en-US"/>
+        </w:rPr>
+        <w:t>${</w:t>
+      </w:r>
+      <w:proofErr w:type="spellStart"/>
       <w:r>
         <w:rPr>
           <w:rFonts w:ascii="Times New Roman" w:eastAsia="Times New Roman" w:hAnsi="Times New Roman" w:cs="Times New Roman"/>
@@ -6151,8 +6048,21 @@
           <w:sz w:val="27"/>
           <w:szCs w:val="27"/>
           <w:highlight w:val="green"/>
-        </w:rPr>
-        <w:t>.</w:t>
+          <w:lang w:val="en-US"/>
+        </w:rPr>
+        <w:t>studentFN</w:t>
+      </w:r>
+      <w:proofErr w:type="spellEnd"/>
+      <w:r>
+        <w:rPr>
+          <w:rFonts w:ascii="Times New Roman" w:eastAsia="Times New Roman" w:hAnsi="Times New Roman" w:cs="Times New Roman"/>
+          <w:bCs/>
+          <w:sz w:val="27"/>
+          <w:szCs w:val="27"/>
+          <w:highlight w:val="green"/>
+          <w:lang w:val="en-US"/>
+        </w:rPr>
+        <w:t>}</w:t>
       </w:r>
       <w:r>
         <w:rPr>
@@ -6221,7 +6131,7 @@
           <w:szCs w:val="27"/>
           <w:highlight w:val="lightGray"/>
         </w:rPr>
-        <w:t>Платонова О.В.</w:t>
+        <w:t>(</w:t>
       </w:r>
       <w:r>
         <w:rPr>
@@ -6230,8 +6140,42 @@
           <w:sz w:val="27"/>
           <w:szCs w:val="27"/>
           <w:highlight w:val="lightGray"/>
-        </w:rPr>
-        <w:t>, к.т.н., доцент/</w:t>
+          <w:lang w:val="en-US"/>
+        </w:rPr>
+        <w:t>${</w:t>
+      </w:r>
+      <w:proofErr w:type="spellStart"/>
+      <w:r>
+        <w:rPr>
+          <w:rFonts w:ascii="Times New Roman" w:eastAsia="Times New Roman" w:hAnsi="Times New Roman" w:cs="Times New Roman"/>
+          <w:bCs/>
+          <w:sz w:val="27"/>
+          <w:szCs w:val="27"/>
+          <w:highlight w:val="lightGray"/>
+          <w:lang w:val="en-US"/>
+        </w:rPr>
+        <w:t>headOfDFN</w:t>
+      </w:r>
+      <w:proofErr w:type="spellEnd"/>
+      <w:r>
+        <w:rPr>
+          <w:rFonts w:ascii="Times New Roman" w:eastAsia="Times New Roman" w:hAnsi="Times New Roman" w:cs="Times New Roman"/>
+          <w:bCs/>
+          <w:sz w:val="27"/>
+          <w:szCs w:val="27"/>
+          <w:highlight w:val="lightGray"/>
+          <w:lang w:val="en-US"/>
+        </w:rPr>
+        <w:t>}</w:t>
+      </w:r>
+      <w:r>
+        <w:rPr>
+          <w:rFonts w:ascii="Times New Roman" w:eastAsia="Times New Roman" w:hAnsi="Times New Roman" w:cs="Times New Roman"/>
+          <w:bCs/>
+          <w:sz w:val="27"/>
+          <w:szCs w:val="27"/>
+        </w:rPr>
+        <w:t>/</w:t>
       </w:r>
     </w:p>
     <w:p>
@@ -8877,7 +8821,6 @@
   <w:style w:type="character" w:default="1" w:styleId="a0">
     <w:name w:val="Default Paragraph Font"/>
     <w:uiPriority w:val="1"/>
-    <w:semiHidden/>
     <w:unhideWhenUsed/>
   </w:style>
   <w:style w:type="table" w:default="1" w:styleId="a1">

</xml_diff>